<commit_message>
fix body local guard
</commit_message>
<xml_diff>
--- a/Nestjs.docx
+++ b/Nestjs.docx
@@ -20,6 +20,9 @@
       <w:r>
         <w:t xml:space="preserve">modules: </w:t>
       </w:r>
+      <w:r>
+        <w:t>chứa các modules (CRUD cli tạo)</w:t>
+      </w:r>
     </w:p>
     <w:p>
       <w:pPr>
@@ -1850,10 +1853,7 @@
         <w:t>Các s</w:t>
       </w:r>
       <w:r>
-        <w:t>ervice</w:t>
-      </w:r>
-      <w:r>
-        <w:t xml:space="preserve"> của </w:t>
+        <w:t xml:space="preserve">ervice của </w:t>
       </w:r>
       <w:r>
         <w:rPr>
@@ -10223,6 +10223,7 @@
       </w:r>
     </w:p>
     <w:p/>
+    <w:p/>
     <w:p>
       <w:pPr>
         <w:pStyle w:val="Heading1"/>
@@ -10232,15 +10233,326 @@
       </w:pPr>
       <w:r>
         <w:rPr>
+          <w:rFonts w:ascii="Consolas" w:eastAsia="Times New Roman" w:hAnsi="Consolas" w:cs="Times New Roman"/>
           <w:color w:val="0000FF"/>
-        </w:rPr>
-        <w:t>Passport local</w:t>
-      </w:r>
-      <w:r>
-        <w:rPr>
+          <w:szCs w:val="21"/>
+        </w:rPr>
+        <w:t>ĐỔI TÊN TRƯỜNG</w:t>
+      </w:r>
+      <w:r>
+        <w:rPr>
+          <w:rFonts w:ascii="Consolas" w:eastAsia="Times New Roman" w:hAnsi="Consolas" w:cs="Times New Roman"/>
           <w:color w:val="0000FF"/>
-        </w:rPr>
-        <w:t xml:space="preserve"> (username/password)</w:t>
+          <w:szCs w:val="21"/>
+        </w:rPr>
+        <w:t xml:space="preserve"> </w:t>
+      </w:r>
+      <w:r>
+        <w:rPr>
+          <w:rFonts w:ascii="Consolas" w:eastAsia="Times New Roman" w:hAnsi="Consolas" w:cs="Times New Roman"/>
+          <w:color w:val="0000FF"/>
+          <w:szCs w:val="21"/>
+        </w:rPr>
+        <w:t xml:space="preserve">BODY </w:t>
+      </w:r>
+      <w:r>
+        <w:rPr>
+          <w:rFonts w:ascii="Consolas" w:eastAsia="Times New Roman" w:hAnsi="Consolas" w:cs="Times New Roman"/>
+          <w:color w:val="0000FF"/>
+          <w:szCs w:val="21"/>
+        </w:rPr>
+        <w:t>USERNAME</w:t>
+      </w:r>
+      <w:r>
+        <w:rPr>
+          <w:rFonts w:ascii="Consolas" w:eastAsia="Times New Roman" w:hAnsi="Consolas" w:cs="Times New Roman"/>
+          <w:color w:val="0000FF"/>
+          <w:szCs w:val="21"/>
+        </w:rPr>
+        <w:t xml:space="preserve"> =&gt; EMAIL</w:t>
+      </w:r>
+    </w:p>
+    <w:p>
+      <w:pPr>
+        <w:shd w:val="clear" w:color="auto" w:fill="1F1F1F"/>
+        <w:spacing w:after="0" w:line="285" w:lineRule="atLeast"/>
+        <w:rPr>
+          <w:rFonts w:ascii="Consolas" w:eastAsia="Times New Roman" w:hAnsi="Consolas" w:cs="Times New Roman"/>
+          <w:color w:val="CCCCCC"/>
+          <w:sz w:val="21"/>
+          <w:szCs w:val="21"/>
+        </w:rPr>
+      </w:pPr>
+      <w:r>
+        <w:rPr>
+          <w:rFonts w:ascii="Consolas" w:eastAsia="Times New Roman" w:hAnsi="Consolas" w:cs="Times New Roman"/>
+          <w:color w:val="CCCCCC"/>
+          <w:sz w:val="21"/>
+          <w:szCs w:val="21"/>
+        </w:rPr>
+        <w:t xml:space="preserve">    </w:t>
+      </w:r>
+      <w:r>
+        <w:rPr>
+          <w:rFonts w:ascii="Consolas" w:eastAsia="Times New Roman" w:hAnsi="Consolas" w:cs="Times New Roman"/>
+          <w:color w:val="569CD6"/>
+          <w:sz w:val="21"/>
+          <w:szCs w:val="21"/>
+        </w:rPr>
+        <w:t>constructor</w:t>
+      </w:r>
+      <w:r>
+        <w:rPr>
+          <w:rFonts w:ascii="Consolas" w:eastAsia="Times New Roman" w:hAnsi="Consolas" w:cs="Times New Roman"/>
+          <w:color w:val="CCCCCC"/>
+          <w:sz w:val="21"/>
+          <w:szCs w:val="21"/>
+        </w:rPr>
+        <w:t>(</w:t>
+      </w:r>
+      <w:r>
+        <w:rPr>
+          <w:rFonts w:ascii="Consolas" w:eastAsia="Times New Roman" w:hAnsi="Consolas" w:cs="Times New Roman"/>
+          <w:color w:val="569CD6"/>
+          <w:sz w:val="21"/>
+          <w:szCs w:val="21"/>
+        </w:rPr>
+        <w:t>private</w:t>
+      </w:r>
+      <w:r>
+        <w:rPr>
+          <w:rFonts w:ascii="Consolas" w:eastAsia="Times New Roman" w:hAnsi="Consolas" w:cs="Times New Roman"/>
+          <w:color w:val="CCCCCC"/>
+          <w:sz w:val="21"/>
+          <w:szCs w:val="21"/>
+        </w:rPr>
+        <w:t xml:space="preserve"> </w:t>
+      </w:r>
+      <w:r>
+        <w:rPr>
+          <w:rFonts w:ascii="Consolas" w:eastAsia="Times New Roman" w:hAnsi="Consolas" w:cs="Times New Roman"/>
+          <w:color w:val="9CDCFE"/>
+          <w:sz w:val="21"/>
+          <w:szCs w:val="21"/>
+        </w:rPr>
+        <w:t>authService</w:t>
+      </w:r>
+      <w:r>
+        <w:rPr>
+          <w:rFonts w:ascii="Consolas" w:eastAsia="Times New Roman" w:hAnsi="Consolas" w:cs="Times New Roman"/>
+          <w:color w:val="D4D4D4"/>
+          <w:sz w:val="21"/>
+          <w:szCs w:val="21"/>
+        </w:rPr>
+        <w:t>:</w:t>
+      </w:r>
+      <w:r>
+        <w:rPr>
+          <w:rFonts w:ascii="Consolas" w:eastAsia="Times New Roman" w:hAnsi="Consolas" w:cs="Times New Roman"/>
+          <w:color w:val="CCCCCC"/>
+          <w:sz w:val="21"/>
+          <w:szCs w:val="21"/>
+        </w:rPr>
+        <w:t xml:space="preserve"> </w:t>
+      </w:r>
+      <w:r>
+        <w:rPr>
+          <w:rFonts w:ascii="Consolas" w:eastAsia="Times New Roman" w:hAnsi="Consolas" w:cs="Times New Roman"/>
+          <w:color w:val="4EC9B0"/>
+          <w:sz w:val="21"/>
+          <w:szCs w:val="21"/>
+        </w:rPr>
+        <w:t>AuthService</w:t>
+      </w:r>
+      <w:r>
+        <w:rPr>
+          <w:rFonts w:ascii="Consolas" w:eastAsia="Times New Roman" w:hAnsi="Consolas" w:cs="Times New Roman"/>
+          <w:color w:val="CCCCCC"/>
+          <w:sz w:val="21"/>
+          <w:szCs w:val="21"/>
+        </w:rPr>
+        <w:t>) {</w:t>
+      </w:r>
+    </w:p>
+    <w:p>
+      <w:pPr>
+        <w:shd w:val="clear" w:color="auto" w:fill="1F1F1F"/>
+        <w:spacing w:after="0" w:line="285" w:lineRule="atLeast"/>
+        <w:rPr>
+          <w:rFonts w:ascii="Consolas" w:eastAsia="Times New Roman" w:hAnsi="Consolas" w:cs="Times New Roman"/>
+          <w:color w:val="CCCCCC"/>
+          <w:sz w:val="21"/>
+          <w:szCs w:val="21"/>
+        </w:rPr>
+      </w:pPr>
+      <w:r>
+        <w:rPr>
+          <w:rFonts w:ascii="Consolas" w:eastAsia="Times New Roman" w:hAnsi="Consolas" w:cs="Times New Roman"/>
+          <w:color w:val="CCCCCC"/>
+          <w:sz w:val="21"/>
+          <w:szCs w:val="21"/>
+        </w:rPr>
+        <w:t xml:space="preserve">        </w:t>
+      </w:r>
+      <w:r>
+        <w:rPr>
+          <w:rFonts w:ascii="Consolas" w:eastAsia="Times New Roman" w:hAnsi="Consolas" w:cs="Times New Roman"/>
+          <w:color w:val="569CD6"/>
+          <w:sz w:val="21"/>
+          <w:szCs w:val="21"/>
+        </w:rPr>
+        <w:t>super</w:t>
+      </w:r>
+      <w:r>
+        <w:rPr>
+          <w:rFonts w:ascii="Consolas" w:eastAsia="Times New Roman" w:hAnsi="Consolas" w:cs="Times New Roman"/>
+          <w:color w:val="CCCCCC"/>
+          <w:sz w:val="21"/>
+          <w:szCs w:val="21"/>
+        </w:rPr>
+        <w:t>({</w:t>
+      </w:r>
+    </w:p>
+    <w:p>
+      <w:pPr>
+        <w:shd w:val="clear" w:color="auto" w:fill="1F1F1F"/>
+        <w:spacing w:after="0" w:line="285" w:lineRule="atLeast"/>
+        <w:rPr>
+          <w:rFonts w:ascii="Consolas" w:eastAsia="Times New Roman" w:hAnsi="Consolas" w:cs="Times New Roman"/>
+          <w:color w:val="CCCCCC"/>
+          <w:sz w:val="21"/>
+          <w:szCs w:val="21"/>
+        </w:rPr>
+      </w:pPr>
+      <w:r>
+        <w:rPr>
+          <w:rFonts w:ascii="Consolas" w:eastAsia="Times New Roman" w:hAnsi="Consolas" w:cs="Times New Roman"/>
+          <w:color w:val="CCCCCC"/>
+          <w:sz w:val="21"/>
+          <w:szCs w:val="21"/>
+        </w:rPr>
+        <w:t xml:space="preserve">            </w:t>
+      </w:r>
+      <w:r>
+        <w:rPr>
+          <w:rFonts w:ascii="Consolas" w:eastAsia="Times New Roman" w:hAnsi="Consolas" w:cs="Times New Roman"/>
+          <w:color w:val="9CDCFE"/>
+          <w:sz w:val="21"/>
+          <w:szCs w:val="21"/>
+        </w:rPr>
+        <w:t>usernameField:</w:t>
+      </w:r>
+      <w:r>
+        <w:rPr>
+          <w:rFonts w:ascii="Consolas" w:eastAsia="Times New Roman" w:hAnsi="Consolas" w:cs="Times New Roman"/>
+          <w:color w:val="CCCCCC"/>
+          <w:sz w:val="21"/>
+          <w:szCs w:val="21"/>
+        </w:rPr>
+        <w:t xml:space="preserve"> </w:t>
+      </w:r>
+      <w:r>
+        <w:rPr>
+          <w:rFonts w:ascii="Consolas" w:eastAsia="Times New Roman" w:hAnsi="Consolas" w:cs="Times New Roman"/>
+          <w:color w:val="CE9178"/>
+          <w:sz w:val="21"/>
+          <w:szCs w:val="21"/>
+        </w:rPr>
+        <w:t>'email'</w:t>
+      </w:r>
+      <w:r>
+        <w:rPr>
+          <w:rFonts w:ascii="Consolas" w:eastAsia="Times New Roman" w:hAnsi="Consolas" w:cs="Times New Roman"/>
+          <w:color w:val="CCCCCC"/>
+          <w:sz w:val="21"/>
+          <w:szCs w:val="21"/>
+        </w:rPr>
+        <w:t xml:space="preserve">, </w:t>
+      </w:r>
+      <w:r>
+        <w:rPr>
+          <w:rFonts w:ascii="Consolas" w:eastAsia="Times New Roman" w:hAnsi="Consolas" w:cs="Times New Roman"/>
+          <w:color w:val="6A9955"/>
+          <w:sz w:val="21"/>
+          <w:szCs w:val="21"/>
+        </w:rPr>
+        <w:t>// ĐỔI TÊN TRƯỜNG</w:t>
+      </w:r>
+      <w:r>
+        <w:rPr>
+          <w:rFonts w:ascii="Consolas" w:eastAsia="Times New Roman" w:hAnsi="Consolas" w:cs="Times New Roman"/>
+          <w:color w:val="6A9955"/>
+          <w:sz w:val="21"/>
+          <w:szCs w:val="21"/>
+        </w:rPr>
+        <w:t xml:space="preserve"> USERNAME =&gt; EMAIL</w:t>
+      </w:r>
+      <w:r>
+        <w:rPr>
+          <w:rFonts w:ascii="Consolas" w:eastAsia="Times New Roman" w:hAnsi="Consolas" w:cs="Times New Roman"/>
+          <w:color w:val="6A9955"/>
+          <w:sz w:val="21"/>
+          <w:szCs w:val="21"/>
+        </w:rPr>
+        <w:t xml:space="preserve"> Ở ĐÂY</w:t>
+      </w:r>
+    </w:p>
+    <w:p>
+      <w:pPr>
+        <w:shd w:val="clear" w:color="auto" w:fill="1F1F1F"/>
+        <w:spacing w:after="0" w:line="285" w:lineRule="atLeast"/>
+        <w:rPr>
+          <w:rFonts w:ascii="Consolas" w:eastAsia="Times New Roman" w:hAnsi="Consolas" w:cs="Times New Roman"/>
+          <w:color w:val="CCCCCC"/>
+          <w:sz w:val="21"/>
+          <w:szCs w:val="21"/>
+        </w:rPr>
+      </w:pPr>
+      <w:r>
+        <w:rPr>
+          <w:rFonts w:ascii="Consolas" w:eastAsia="Times New Roman" w:hAnsi="Consolas" w:cs="Times New Roman"/>
+          <w:color w:val="CCCCCC"/>
+          <w:sz w:val="21"/>
+          <w:szCs w:val="21"/>
+        </w:rPr>
+        <w:t>        });</w:t>
+      </w:r>
+    </w:p>
+    <w:p>
+      <w:pPr>
+        <w:shd w:val="clear" w:color="auto" w:fill="1F1F1F"/>
+        <w:spacing w:after="0" w:line="285" w:lineRule="atLeast"/>
+        <w:rPr>
+          <w:rFonts w:ascii="Consolas" w:eastAsia="Times New Roman" w:hAnsi="Consolas" w:cs="Times New Roman"/>
+          <w:color w:val="CCCCCC"/>
+          <w:sz w:val="21"/>
+          <w:szCs w:val="21"/>
+        </w:rPr>
+      </w:pPr>
+      <w:r>
+        <w:rPr>
+          <w:rFonts w:ascii="Consolas" w:eastAsia="Times New Roman" w:hAnsi="Consolas" w:cs="Times New Roman"/>
+          <w:color w:val="CCCCCC"/>
+          <w:sz w:val="21"/>
+          <w:szCs w:val="21"/>
+        </w:rPr>
+        <w:t>    }</w:t>
+      </w:r>
+    </w:p>
+    <w:p/>
+    <w:p/>
+    <w:p>
+      <w:pPr>
+        <w:pStyle w:val="Heading1"/>
+        <w:rPr>
+          <w:color w:val="0000FF"/>
+        </w:rPr>
+      </w:pPr>
+      <w:r>
+        <w:rPr>
+          <w:color w:val="0000FF"/>
+        </w:rPr>
+        <w:t>Passport local (username/password)</w:t>
       </w:r>
       <w:r>
         <w:rPr>
@@ -10568,7 +10880,112 @@
           <w:sz w:val="21"/>
           <w:szCs w:val="21"/>
         </w:rPr>
-        <w:t>();</w:t>
+        <w:t>({</w:t>
+      </w:r>
+    </w:p>
+    <w:p>
+      <w:pPr>
+        <w:shd w:val="clear" w:color="auto" w:fill="1F1F1F"/>
+        <w:spacing w:after="0" w:line="285" w:lineRule="atLeast"/>
+        <w:rPr>
+          <w:rFonts w:ascii="Consolas" w:eastAsia="Times New Roman" w:hAnsi="Consolas" w:cs="Times New Roman"/>
+          <w:color w:val="CCCCCC"/>
+          <w:sz w:val="21"/>
+          <w:szCs w:val="21"/>
+        </w:rPr>
+      </w:pPr>
+      <w:r>
+        <w:rPr>
+          <w:rFonts w:ascii="Consolas" w:eastAsia="Times New Roman" w:hAnsi="Consolas" w:cs="Times New Roman"/>
+          <w:color w:val="CCCCCC"/>
+          <w:sz w:val="21"/>
+          <w:szCs w:val="21"/>
+        </w:rPr>
+        <w:t xml:space="preserve">            </w:t>
+      </w:r>
+      <w:r>
+        <w:rPr>
+          <w:rFonts w:ascii="Consolas" w:eastAsia="Times New Roman" w:hAnsi="Consolas" w:cs="Times New Roman"/>
+          <w:color w:val="9CDCFE"/>
+          <w:sz w:val="21"/>
+          <w:szCs w:val="21"/>
+        </w:rPr>
+        <w:t>usernameField:</w:t>
+      </w:r>
+      <w:r>
+        <w:rPr>
+          <w:rFonts w:ascii="Consolas" w:eastAsia="Times New Roman" w:hAnsi="Consolas" w:cs="Times New Roman"/>
+          <w:color w:val="CCCCCC"/>
+          <w:sz w:val="21"/>
+          <w:szCs w:val="21"/>
+        </w:rPr>
+        <w:t xml:space="preserve"> </w:t>
+      </w:r>
+      <w:r>
+        <w:rPr>
+          <w:rFonts w:ascii="Consolas" w:eastAsia="Times New Roman" w:hAnsi="Consolas" w:cs="Times New Roman"/>
+          <w:color w:val="CE9178"/>
+          <w:sz w:val="21"/>
+          <w:szCs w:val="21"/>
+        </w:rPr>
+        <w:t>'email'</w:t>
+      </w:r>
+      <w:r>
+        <w:rPr>
+          <w:rFonts w:ascii="Consolas" w:eastAsia="Times New Roman" w:hAnsi="Consolas" w:cs="Times New Roman"/>
+          <w:color w:val="CCCCCC"/>
+          <w:sz w:val="21"/>
+          <w:szCs w:val="21"/>
+        </w:rPr>
+        <w:t xml:space="preserve">, </w:t>
+      </w:r>
+      <w:r>
+        <w:rPr>
+          <w:rFonts w:ascii="Consolas" w:eastAsia="Times New Roman" w:hAnsi="Consolas" w:cs="Times New Roman"/>
+          <w:color w:val="6A9955"/>
+          <w:sz w:val="21"/>
+          <w:szCs w:val="21"/>
+        </w:rPr>
+        <w:t>// ĐỔI TÊN TRƯỜNG</w:t>
+      </w:r>
+      <w:r>
+        <w:rPr>
+          <w:rFonts w:ascii="Consolas" w:eastAsia="Times New Roman" w:hAnsi="Consolas" w:cs="Times New Roman"/>
+          <w:color w:val="6A9955"/>
+          <w:sz w:val="21"/>
+          <w:szCs w:val="21"/>
+        </w:rPr>
+        <w:t xml:space="preserve"> USERNAME =&gt; EMAIL</w:t>
+      </w:r>
+      <w:r>
+        <w:rPr>
+          <w:rFonts w:ascii="Consolas" w:eastAsia="Times New Roman" w:hAnsi="Consolas" w:cs="Times New Roman"/>
+          <w:color w:val="6A9955"/>
+          <w:sz w:val="21"/>
+          <w:szCs w:val="21"/>
+        </w:rPr>
+        <w:t xml:space="preserve"> Ở ĐÂY</w:t>
+      </w:r>
+    </w:p>
+    <w:p>
+      <w:pPr>
+        <w:shd w:val="clear" w:color="auto" w:fill="1F1F1F"/>
+        <w:spacing w:after="0" w:line="285" w:lineRule="atLeast"/>
+        <w:rPr>
+          <w:rFonts w:ascii="Consolas" w:eastAsia="Times New Roman" w:hAnsi="Consolas" w:cs="Times New Roman"/>
+          <w:color w:val="CCCCCC"/>
+          <w:sz w:val="21"/>
+          <w:szCs w:val="21"/>
+        </w:rPr>
+      </w:pPr>
+      <w:r>
+        <w:rPr>
+          <w:rFonts w:ascii="Consolas" w:eastAsia="Times New Roman" w:hAnsi="Consolas" w:cs="Times New Roman"/>
+          <w:color w:val="CCCCCC"/>
+          <w:sz w:val="21"/>
+          <w:szCs w:val="21"/>
+        </w:rPr>
+        <w:t>        });</w:t>
       </w:r>
     </w:p>
     <w:p>
@@ -11734,6 +12151,7 @@
           <w:sz w:val="21"/>
           <w:szCs w:val="21"/>
         </w:rPr>
+        <w:lastRenderedPageBreak/>
         <w:t xml:space="preserve">    </w:t>
       </w:r>
       <w:r>
@@ -12359,7 +12777,6 @@
         <w:rPr>
           <w:color w:val="0000FF"/>
         </w:rPr>
-        <w:lastRenderedPageBreak/>
         <w:t>Khai báo kiểu class guard để ko cần code cứng</w:t>
       </w:r>
       <w:r>
@@ -12426,13 +12843,7 @@
     </w:p>
     <w:p>
       <w:r>
-        <w:t>T</w:t>
-      </w:r>
-      <w:r>
-        <w:t>hay bằng</w:t>
-      </w:r>
-      <w:r>
-        <w:t>:</w:t>
+        <w:t>Thay bằng:</w:t>
       </w:r>
     </w:p>
     <w:p>
@@ -13625,7 +14036,6 @@
           <w:i/>
           <w:iCs/>
         </w:rPr>
-        <w:lastRenderedPageBreak/>
         <w:t>auth.service.ts</w:t>
       </w:r>
     </w:p>
@@ -14189,9 +14599,1219 @@
       </w:r>
     </w:p>
     <w:p/>
+    <w:p>
+      <w:r>
+        <w:t>Giải mã JWT Token</w:t>
+      </w:r>
+    </w:p>
+    <w:p>
+      <w:pPr>
+        <w:rPr>
+          <w:i/>
+          <w:iCs/>
+        </w:rPr>
+      </w:pPr>
+      <w:r>
+        <w:rPr>
+          <w:i/>
+          <w:iCs/>
+        </w:rPr>
+        <w:t>jwt.strategy.ts</w:t>
+      </w:r>
+    </w:p>
+    <w:p>
+      <w:pPr>
+        <w:shd w:val="clear" w:color="auto" w:fill="1F1F1F"/>
+        <w:spacing w:after="0" w:line="285" w:lineRule="atLeast"/>
+        <w:rPr>
+          <w:rFonts w:ascii="Consolas" w:eastAsia="Times New Roman" w:hAnsi="Consolas" w:cs="Times New Roman"/>
+          <w:color w:val="CCCCCC"/>
+          <w:sz w:val="21"/>
+          <w:szCs w:val="21"/>
+        </w:rPr>
+      </w:pPr>
+      <w:r>
+        <w:rPr>
+          <w:rFonts w:ascii="Consolas" w:eastAsia="Times New Roman" w:hAnsi="Consolas" w:cs="Times New Roman"/>
+          <w:color w:val="CCCCCC"/>
+          <w:sz w:val="21"/>
+          <w:szCs w:val="21"/>
+        </w:rPr>
+        <w:t>@</w:t>
+      </w:r>
+      <w:r>
+        <w:rPr>
+          <w:rFonts w:ascii="Consolas" w:eastAsia="Times New Roman" w:hAnsi="Consolas" w:cs="Times New Roman"/>
+          <w:color w:val="DCDCAA"/>
+          <w:sz w:val="21"/>
+          <w:szCs w:val="21"/>
+        </w:rPr>
+        <w:t>Injectable</w:t>
+      </w:r>
+      <w:r>
+        <w:rPr>
+          <w:rFonts w:ascii="Consolas" w:eastAsia="Times New Roman" w:hAnsi="Consolas" w:cs="Times New Roman"/>
+          <w:color w:val="CCCCCC"/>
+          <w:sz w:val="21"/>
+          <w:szCs w:val="21"/>
+        </w:rPr>
+        <w:t>()</w:t>
+      </w:r>
+    </w:p>
+    <w:p>
+      <w:pPr>
+        <w:shd w:val="clear" w:color="auto" w:fill="1F1F1F"/>
+        <w:spacing w:after="0" w:line="285" w:lineRule="atLeast"/>
+        <w:rPr>
+          <w:rFonts w:ascii="Consolas" w:eastAsia="Times New Roman" w:hAnsi="Consolas" w:cs="Times New Roman"/>
+          <w:color w:val="CCCCCC"/>
+          <w:sz w:val="21"/>
+          <w:szCs w:val="21"/>
+        </w:rPr>
+      </w:pPr>
+      <w:r>
+        <w:rPr>
+          <w:rFonts w:ascii="Consolas" w:eastAsia="Times New Roman" w:hAnsi="Consolas" w:cs="Times New Roman"/>
+          <w:color w:val="C586C0"/>
+          <w:sz w:val="21"/>
+          <w:szCs w:val="21"/>
+        </w:rPr>
+        <w:t>export</w:t>
+      </w:r>
+      <w:r>
+        <w:rPr>
+          <w:rFonts w:ascii="Consolas" w:eastAsia="Times New Roman" w:hAnsi="Consolas" w:cs="Times New Roman"/>
+          <w:color w:val="CCCCCC"/>
+          <w:sz w:val="21"/>
+          <w:szCs w:val="21"/>
+        </w:rPr>
+        <w:t xml:space="preserve"> </w:t>
+      </w:r>
+      <w:r>
+        <w:rPr>
+          <w:rFonts w:ascii="Consolas" w:eastAsia="Times New Roman" w:hAnsi="Consolas" w:cs="Times New Roman"/>
+          <w:color w:val="569CD6"/>
+          <w:sz w:val="21"/>
+          <w:szCs w:val="21"/>
+        </w:rPr>
+        <w:t>class</w:t>
+      </w:r>
+      <w:r>
+        <w:rPr>
+          <w:rFonts w:ascii="Consolas" w:eastAsia="Times New Roman" w:hAnsi="Consolas" w:cs="Times New Roman"/>
+          <w:color w:val="CCCCCC"/>
+          <w:sz w:val="21"/>
+          <w:szCs w:val="21"/>
+        </w:rPr>
+        <w:t xml:space="preserve"> </w:t>
+      </w:r>
+      <w:r>
+        <w:rPr>
+          <w:rFonts w:ascii="Consolas" w:eastAsia="Times New Roman" w:hAnsi="Consolas" w:cs="Times New Roman"/>
+          <w:color w:val="4EC9B0"/>
+          <w:sz w:val="21"/>
+          <w:szCs w:val="21"/>
+        </w:rPr>
+        <w:t>JwtStrategy</w:t>
+      </w:r>
+      <w:r>
+        <w:rPr>
+          <w:rFonts w:ascii="Consolas" w:eastAsia="Times New Roman" w:hAnsi="Consolas" w:cs="Times New Roman"/>
+          <w:color w:val="CCCCCC"/>
+          <w:sz w:val="21"/>
+          <w:szCs w:val="21"/>
+        </w:rPr>
+        <w:t xml:space="preserve"> </w:t>
+      </w:r>
+      <w:r>
+        <w:rPr>
+          <w:rFonts w:ascii="Consolas" w:eastAsia="Times New Roman" w:hAnsi="Consolas" w:cs="Times New Roman"/>
+          <w:color w:val="569CD6"/>
+          <w:sz w:val="21"/>
+          <w:szCs w:val="21"/>
+        </w:rPr>
+        <w:t>extends</w:t>
+      </w:r>
+      <w:r>
+        <w:rPr>
+          <w:rFonts w:ascii="Consolas" w:eastAsia="Times New Roman" w:hAnsi="Consolas" w:cs="Times New Roman"/>
+          <w:color w:val="CCCCCC"/>
+          <w:sz w:val="21"/>
+          <w:szCs w:val="21"/>
+        </w:rPr>
+        <w:t xml:space="preserve"> </w:t>
+      </w:r>
+      <w:r>
+        <w:rPr>
+          <w:rFonts w:ascii="Consolas" w:eastAsia="Times New Roman" w:hAnsi="Consolas" w:cs="Times New Roman"/>
+          <w:color w:val="DCDCAA"/>
+          <w:sz w:val="21"/>
+          <w:szCs w:val="21"/>
+        </w:rPr>
+        <w:t>PassportStrategy</w:t>
+      </w:r>
+      <w:r>
+        <w:rPr>
+          <w:rFonts w:ascii="Consolas" w:eastAsia="Times New Roman" w:hAnsi="Consolas" w:cs="Times New Roman"/>
+          <w:color w:val="CCCCCC"/>
+          <w:sz w:val="21"/>
+          <w:szCs w:val="21"/>
+        </w:rPr>
+        <w:t>(</w:t>
+      </w:r>
+      <w:r>
+        <w:rPr>
+          <w:rFonts w:ascii="Consolas" w:eastAsia="Times New Roman" w:hAnsi="Consolas" w:cs="Times New Roman"/>
+          <w:color w:val="4EC9B0"/>
+          <w:sz w:val="21"/>
+          <w:szCs w:val="21"/>
+        </w:rPr>
+        <w:t>Strategy</w:t>
+      </w:r>
+      <w:r>
+        <w:rPr>
+          <w:rFonts w:ascii="Consolas" w:eastAsia="Times New Roman" w:hAnsi="Consolas" w:cs="Times New Roman"/>
+          <w:color w:val="CCCCCC"/>
+          <w:sz w:val="21"/>
+          <w:szCs w:val="21"/>
+        </w:rPr>
+        <w:t>) {</w:t>
+      </w:r>
+    </w:p>
+    <w:p>
+      <w:pPr>
+        <w:shd w:val="clear" w:color="auto" w:fill="1F1F1F"/>
+        <w:spacing w:after="0" w:line="285" w:lineRule="atLeast"/>
+        <w:rPr>
+          <w:rFonts w:ascii="Consolas" w:eastAsia="Times New Roman" w:hAnsi="Consolas" w:cs="Times New Roman"/>
+          <w:color w:val="CCCCCC"/>
+          <w:sz w:val="21"/>
+          <w:szCs w:val="21"/>
+        </w:rPr>
+      </w:pPr>
+      <w:r>
+        <w:rPr>
+          <w:rFonts w:ascii="Consolas" w:eastAsia="Times New Roman" w:hAnsi="Consolas" w:cs="Times New Roman"/>
+          <w:color w:val="CCCCCC"/>
+          <w:sz w:val="21"/>
+          <w:szCs w:val="21"/>
+        </w:rPr>
+        <w:t xml:space="preserve">    </w:t>
+      </w:r>
+      <w:r>
+        <w:rPr>
+          <w:rFonts w:ascii="Consolas" w:eastAsia="Times New Roman" w:hAnsi="Consolas" w:cs="Times New Roman"/>
+          <w:color w:val="569CD6"/>
+          <w:sz w:val="21"/>
+          <w:szCs w:val="21"/>
+        </w:rPr>
+        <w:t>constructor</w:t>
+      </w:r>
+      <w:r>
+        <w:rPr>
+          <w:rFonts w:ascii="Consolas" w:eastAsia="Times New Roman" w:hAnsi="Consolas" w:cs="Times New Roman"/>
+          <w:color w:val="CCCCCC"/>
+          <w:sz w:val="21"/>
+          <w:szCs w:val="21"/>
+        </w:rPr>
+        <w:t>(</w:t>
+      </w:r>
+      <w:r>
+        <w:rPr>
+          <w:rFonts w:ascii="Consolas" w:eastAsia="Times New Roman" w:hAnsi="Consolas" w:cs="Times New Roman"/>
+          <w:color w:val="569CD6"/>
+          <w:sz w:val="21"/>
+          <w:szCs w:val="21"/>
+        </w:rPr>
+        <w:t>private</w:t>
+      </w:r>
+      <w:r>
+        <w:rPr>
+          <w:rFonts w:ascii="Consolas" w:eastAsia="Times New Roman" w:hAnsi="Consolas" w:cs="Times New Roman"/>
+          <w:color w:val="CCCCCC"/>
+          <w:sz w:val="21"/>
+          <w:szCs w:val="21"/>
+        </w:rPr>
+        <w:t xml:space="preserve"> </w:t>
+      </w:r>
+      <w:r>
+        <w:rPr>
+          <w:rFonts w:ascii="Consolas" w:eastAsia="Times New Roman" w:hAnsi="Consolas" w:cs="Times New Roman"/>
+          <w:color w:val="9CDCFE"/>
+          <w:sz w:val="21"/>
+          <w:szCs w:val="21"/>
+        </w:rPr>
+        <w:t>configService</w:t>
+      </w:r>
+      <w:r>
+        <w:rPr>
+          <w:rFonts w:ascii="Consolas" w:eastAsia="Times New Roman" w:hAnsi="Consolas" w:cs="Times New Roman"/>
+          <w:color w:val="D4D4D4"/>
+          <w:sz w:val="21"/>
+          <w:szCs w:val="21"/>
+        </w:rPr>
+        <w:t>:</w:t>
+      </w:r>
+      <w:r>
+        <w:rPr>
+          <w:rFonts w:ascii="Consolas" w:eastAsia="Times New Roman" w:hAnsi="Consolas" w:cs="Times New Roman"/>
+          <w:color w:val="CCCCCC"/>
+          <w:sz w:val="21"/>
+          <w:szCs w:val="21"/>
+        </w:rPr>
+        <w:t xml:space="preserve"> </w:t>
+      </w:r>
+      <w:r>
+        <w:rPr>
+          <w:rFonts w:ascii="Consolas" w:eastAsia="Times New Roman" w:hAnsi="Consolas" w:cs="Times New Roman"/>
+          <w:color w:val="4EC9B0"/>
+          <w:sz w:val="21"/>
+          <w:szCs w:val="21"/>
+        </w:rPr>
+        <w:t>ConfigService</w:t>
+      </w:r>
+      <w:r>
+        <w:rPr>
+          <w:rFonts w:ascii="Consolas" w:eastAsia="Times New Roman" w:hAnsi="Consolas" w:cs="Times New Roman"/>
+          <w:color w:val="CCCCCC"/>
+          <w:sz w:val="21"/>
+          <w:szCs w:val="21"/>
+        </w:rPr>
+        <w:t>) {</w:t>
+      </w:r>
+    </w:p>
+    <w:p>
+      <w:pPr>
+        <w:shd w:val="clear" w:color="auto" w:fill="1F1F1F"/>
+        <w:spacing w:after="0" w:line="285" w:lineRule="atLeast"/>
+        <w:rPr>
+          <w:rFonts w:ascii="Consolas" w:eastAsia="Times New Roman" w:hAnsi="Consolas" w:cs="Times New Roman"/>
+          <w:color w:val="CCCCCC"/>
+          <w:sz w:val="21"/>
+          <w:szCs w:val="21"/>
+        </w:rPr>
+      </w:pPr>
+      <w:r>
+        <w:rPr>
+          <w:rFonts w:ascii="Consolas" w:eastAsia="Times New Roman" w:hAnsi="Consolas" w:cs="Times New Roman"/>
+          <w:color w:val="CCCCCC"/>
+          <w:sz w:val="21"/>
+          <w:szCs w:val="21"/>
+        </w:rPr>
+        <w:t xml:space="preserve">        </w:t>
+      </w:r>
+      <w:r>
+        <w:rPr>
+          <w:rFonts w:ascii="Consolas" w:eastAsia="Times New Roman" w:hAnsi="Consolas" w:cs="Times New Roman"/>
+          <w:color w:val="569CD6"/>
+          <w:sz w:val="21"/>
+          <w:szCs w:val="21"/>
+        </w:rPr>
+        <w:t>super</w:t>
+      </w:r>
+      <w:r>
+        <w:rPr>
+          <w:rFonts w:ascii="Consolas" w:eastAsia="Times New Roman" w:hAnsi="Consolas" w:cs="Times New Roman"/>
+          <w:color w:val="CCCCCC"/>
+          <w:sz w:val="21"/>
+          <w:szCs w:val="21"/>
+        </w:rPr>
+        <w:t>({</w:t>
+      </w:r>
+    </w:p>
+    <w:p>
+      <w:pPr>
+        <w:shd w:val="clear" w:color="auto" w:fill="1F1F1F"/>
+        <w:spacing w:after="0" w:line="285" w:lineRule="atLeast"/>
+        <w:rPr>
+          <w:rFonts w:ascii="Consolas" w:eastAsia="Times New Roman" w:hAnsi="Consolas" w:cs="Times New Roman"/>
+          <w:color w:val="CCCCCC"/>
+          <w:sz w:val="21"/>
+          <w:szCs w:val="21"/>
+        </w:rPr>
+      </w:pPr>
+      <w:r>
+        <w:rPr>
+          <w:rFonts w:ascii="Consolas" w:eastAsia="Times New Roman" w:hAnsi="Consolas" w:cs="Times New Roman"/>
+          <w:color w:val="CCCCCC"/>
+          <w:sz w:val="21"/>
+          <w:szCs w:val="21"/>
+        </w:rPr>
+        <w:t xml:space="preserve">            </w:t>
+      </w:r>
+      <w:r>
+        <w:rPr>
+          <w:rFonts w:ascii="Consolas" w:eastAsia="Times New Roman" w:hAnsi="Consolas" w:cs="Times New Roman"/>
+          <w:color w:val="6A9955"/>
+          <w:sz w:val="21"/>
+          <w:szCs w:val="21"/>
+        </w:rPr>
+        <w:t>// Tách bearer token</w:t>
+      </w:r>
+    </w:p>
+    <w:p>
+      <w:pPr>
+        <w:shd w:val="clear" w:color="auto" w:fill="1F1F1F"/>
+        <w:spacing w:after="0" w:line="285" w:lineRule="atLeast"/>
+        <w:rPr>
+          <w:rFonts w:ascii="Consolas" w:eastAsia="Times New Roman" w:hAnsi="Consolas" w:cs="Times New Roman"/>
+          <w:color w:val="CCCCCC"/>
+          <w:sz w:val="21"/>
+          <w:szCs w:val="21"/>
+        </w:rPr>
+      </w:pPr>
+      <w:r>
+        <w:rPr>
+          <w:rFonts w:ascii="Consolas" w:eastAsia="Times New Roman" w:hAnsi="Consolas" w:cs="Times New Roman"/>
+          <w:color w:val="CCCCCC"/>
+          <w:sz w:val="21"/>
+          <w:szCs w:val="21"/>
+        </w:rPr>
+        <w:t xml:space="preserve">            </w:t>
+      </w:r>
+      <w:r>
+        <w:rPr>
+          <w:rFonts w:ascii="Consolas" w:eastAsia="Times New Roman" w:hAnsi="Consolas" w:cs="Times New Roman"/>
+          <w:color w:val="DCDCAA"/>
+          <w:sz w:val="21"/>
+          <w:szCs w:val="21"/>
+        </w:rPr>
+        <w:t>jwtFromRequest</w:t>
+      </w:r>
+      <w:r>
+        <w:rPr>
+          <w:rFonts w:ascii="Consolas" w:eastAsia="Times New Roman" w:hAnsi="Consolas" w:cs="Times New Roman"/>
+          <w:color w:val="9CDCFE"/>
+          <w:sz w:val="21"/>
+          <w:szCs w:val="21"/>
+        </w:rPr>
+        <w:t>:</w:t>
+      </w:r>
+      <w:r>
+        <w:rPr>
+          <w:rFonts w:ascii="Consolas" w:eastAsia="Times New Roman" w:hAnsi="Consolas" w:cs="Times New Roman"/>
+          <w:color w:val="CCCCCC"/>
+          <w:sz w:val="21"/>
+          <w:szCs w:val="21"/>
+        </w:rPr>
+        <w:t xml:space="preserve"> </w:t>
+      </w:r>
+      <w:r>
+        <w:rPr>
+          <w:rFonts w:ascii="Consolas" w:eastAsia="Times New Roman" w:hAnsi="Consolas" w:cs="Times New Roman"/>
+          <w:color w:val="4EC9B0"/>
+          <w:sz w:val="21"/>
+          <w:szCs w:val="21"/>
+        </w:rPr>
+        <w:t>ExtractJwt</w:t>
+      </w:r>
+      <w:r>
+        <w:rPr>
+          <w:rFonts w:ascii="Consolas" w:eastAsia="Times New Roman" w:hAnsi="Consolas" w:cs="Times New Roman"/>
+          <w:color w:val="CCCCCC"/>
+          <w:sz w:val="21"/>
+          <w:szCs w:val="21"/>
+        </w:rPr>
+        <w:t>.</w:t>
+      </w:r>
+      <w:r>
+        <w:rPr>
+          <w:rFonts w:ascii="Consolas" w:eastAsia="Times New Roman" w:hAnsi="Consolas" w:cs="Times New Roman"/>
+          <w:color w:val="DCDCAA"/>
+          <w:sz w:val="21"/>
+          <w:szCs w:val="21"/>
+        </w:rPr>
+        <w:t>fromAuthHeaderAsBearerToken</w:t>
+      </w:r>
+      <w:r>
+        <w:rPr>
+          <w:rFonts w:ascii="Consolas" w:eastAsia="Times New Roman" w:hAnsi="Consolas" w:cs="Times New Roman"/>
+          <w:color w:val="CCCCCC"/>
+          <w:sz w:val="21"/>
+          <w:szCs w:val="21"/>
+        </w:rPr>
+        <w:t>(),</w:t>
+      </w:r>
+    </w:p>
+    <w:p>
+      <w:pPr>
+        <w:shd w:val="clear" w:color="auto" w:fill="1F1F1F"/>
+        <w:spacing w:after="0" w:line="285" w:lineRule="atLeast"/>
+        <w:rPr>
+          <w:rFonts w:ascii="Consolas" w:eastAsia="Times New Roman" w:hAnsi="Consolas" w:cs="Times New Roman"/>
+          <w:color w:val="CCCCCC"/>
+          <w:sz w:val="21"/>
+          <w:szCs w:val="21"/>
+        </w:rPr>
+      </w:pPr>
+      <w:r>
+        <w:rPr>
+          <w:rFonts w:ascii="Consolas" w:eastAsia="Times New Roman" w:hAnsi="Consolas" w:cs="Times New Roman"/>
+          <w:color w:val="CCCCCC"/>
+          <w:sz w:val="21"/>
+          <w:szCs w:val="21"/>
+        </w:rPr>
+        <w:t xml:space="preserve">            </w:t>
+      </w:r>
+      <w:r>
+        <w:rPr>
+          <w:rFonts w:ascii="Consolas" w:eastAsia="Times New Roman" w:hAnsi="Consolas" w:cs="Times New Roman"/>
+          <w:color w:val="9CDCFE"/>
+          <w:sz w:val="21"/>
+          <w:szCs w:val="21"/>
+        </w:rPr>
+        <w:t>ignoreExpiration:</w:t>
+      </w:r>
+      <w:r>
+        <w:rPr>
+          <w:rFonts w:ascii="Consolas" w:eastAsia="Times New Roman" w:hAnsi="Consolas" w:cs="Times New Roman"/>
+          <w:color w:val="CCCCCC"/>
+          <w:sz w:val="21"/>
+          <w:szCs w:val="21"/>
+        </w:rPr>
+        <w:t xml:space="preserve"> </w:t>
+      </w:r>
+      <w:r>
+        <w:rPr>
+          <w:rFonts w:ascii="Consolas" w:eastAsia="Times New Roman" w:hAnsi="Consolas" w:cs="Times New Roman"/>
+          <w:color w:val="569CD6"/>
+          <w:sz w:val="21"/>
+          <w:szCs w:val="21"/>
+        </w:rPr>
+        <w:t>false</w:t>
+      </w:r>
+      <w:r>
+        <w:rPr>
+          <w:rFonts w:ascii="Consolas" w:eastAsia="Times New Roman" w:hAnsi="Consolas" w:cs="Times New Roman"/>
+          <w:color w:val="CCCCCC"/>
+          <w:sz w:val="21"/>
+          <w:szCs w:val="21"/>
+        </w:rPr>
+        <w:t>,</w:t>
+      </w:r>
+    </w:p>
+    <w:p>
+      <w:pPr>
+        <w:shd w:val="clear" w:color="auto" w:fill="1F1F1F"/>
+        <w:spacing w:after="0" w:line="285" w:lineRule="atLeast"/>
+        <w:rPr>
+          <w:rFonts w:ascii="Consolas" w:eastAsia="Times New Roman" w:hAnsi="Consolas" w:cs="Times New Roman"/>
+          <w:color w:val="CCCCCC"/>
+          <w:sz w:val="21"/>
+          <w:szCs w:val="21"/>
+        </w:rPr>
+      </w:pPr>
+      <w:r>
+        <w:rPr>
+          <w:rFonts w:ascii="Consolas" w:eastAsia="Times New Roman" w:hAnsi="Consolas" w:cs="Times New Roman"/>
+          <w:color w:val="CCCCCC"/>
+          <w:sz w:val="21"/>
+          <w:szCs w:val="21"/>
+        </w:rPr>
+        <w:t xml:space="preserve">            </w:t>
+      </w:r>
+      <w:r>
+        <w:rPr>
+          <w:rFonts w:ascii="Consolas" w:eastAsia="Times New Roman" w:hAnsi="Consolas" w:cs="Times New Roman"/>
+          <w:color w:val="9CDCFE"/>
+          <w:sz w:val="21"/>
+          <w:szCs w:val="21"/>
+        </w:rPr>
+        <w:t>secretOrKey:</w:t>
+      </w:r>
+      <w:r>
+        <w:rPr>
+          <w:rFonts w:ascii="Consolas" w:eastAsia="Times New Roman" w:hAnsi="Consolas" w:cs="Times New Roman"/>
+          <w:color w:val="CCCCCC"/>
+          <w:sz w:val="21"/>
+          <w:szCs w:val="21"/>
+        </w:rPr>
+        <w:t xml:space="preserve"> </w:t>
+      </w:r>
+      <w:r>
+        <w:rPr>
+          <w:rFonts w:ascii="Consolas" w:eastAsia="Times New Roman" w:hAnsi="Consolas" w:cs="Times New Roman"/>
+          <w:color w:val="9CDCFE"/>
+          <w:sz w:val="21"/>
+          <w:szCs w:val="21"/>
+        </w:rPr>
+        <w:t>configService</w:t>
+      </w:r>
+      <w:r>
+        <w:rPr>
+          <w:rFonts w:ascii="Consolas" w:eastAsia="Times New Roman" w:hAnsi="Consolas" w:cs="Times New Roman"/>
+          <w:color w:val="CCCCCC"/>
+          <w:sz w:val="21"/>
+          <w:szCs w:val="21"/>
+        </w:rPr>
+        <w:t>.</w:t>
+      </w:r>
+      <w:r>
+        <w:rPr>
+          <w:rFonts w:ascii="Consolas" w:eastAsia="Times New Roman" w:hAnsi="Consolas" w:cs="Times New Roman"/>
+          <w:color w:val="DCDCAA"/>
+          <w:sz w:val="21"/>
+          <w:szCs w:val="21"/>
+        </w:rPr>
+        <w:t>get</w:t>
+      </w:r>
+      <w:r>
+        <w:rPr>
+          <w:rFonts w:ascii="Consolas" w:eastAsia="Times New Roman" w:hAnsi="Consolas" w:cs="Times New Roman"/>
+          <w:color w:val="CCCCCC"/>
+          <w:sz w:val="21"/>
+          <w:szCs w:val="21"/>
+        </w:rPr>
+        <w:t>&lt;</w:t>
+      </w:r>
+      <w:r>
+        <w:rPr>
+          <w:rFonts w:ascii="Consolas" w:eastAsia="Times New Roman" w:hAnsi="Consolas" w:cs="Times New Roman"/>
+          <w:color w:val="4EC9B0"/>
+          <w:sz w:val="21"/>
+          <w:szCs w:val="21"/>
+        </w:rPr>
+        <w:t>string</w:t>
+      </w:r>
+      <w:r>
+        <w:rPr>
+          <w:rFonts w:ascii="Consolas" w:eastAsia="Times New Roman" w:hAnsi="Consolas" w:cs="Times New Roman"/>
+          <w:color w:val="CCCCCC"/>
+          <w:sz w:val="21"/>
+          <w:szCs w:val="21"/>
+        </w:rPr>
+        <w:t>&gt;(</w:t>
+      </w:r>
+      <w:r>
+        <w:rPr>
+          <w:rFonts w:ascii="Consolas" w:eastAsia="Times New Roman" w:hAnsi="Consolas" w:cs="Times New Roman"/>
+          <w:color w:val="CE9178"/>
+          <w:sz w:val="21"/>
+          <w:szCs w:val="21"/>
+        </w:rPr>
+        <w:t>'JWT_SECRET_KEY'</w:t>
+      </w:r>
+      <w:r>
+        <w:rPr>
+          <w:rFonts w:ascii="Consolas" w:eastAsia="Times New Roman" w:hAnsi="Consolas" w:cs="Times New Roman"/>
+          <w:color w:val="CCCCCC"/>
+          <w:sz w:val="21"/>
+          <w:szCs w:val="21"/>
+        </w:rPr>
+        <w:t xml:space="preserve">) </w:t>
+      </w:r>
+      <w:r>
+        <w:rPr>
+          <w:rFonts w:ascii="Consolas" w:eastAsia="Times New Roman" w:hAnsi="Consolas" w:cs="Times New Roman"/>
+          <w:color w:val="D4D4D4"/>
+          <w:sz w:val="21"/>
+          <w:szCs w:val="21"/>
+        </w:rPr>
+        <w:t>||</w:t>
+      </w:r>
+      <w:r>
+        <w:rPr>
+          <w:rFonts w:ascii="Consolas" w:eastAsia="Times New Roman" w:hAnsi="Consolas" w:cs="Times New Roman"/>
+          <w:color w:val="CCCCCC"/>
+          <w:sz w:val="21"/>
+          <w:szCs w:val="21"/>
+        </w:rPr>
+        <w:t xml:space="preserve"> </w:t>
+      </w:r>
+      <w:r>
+        <w:rPr>
+          <w:rFonts w:ascii="Consolas" w:eastAsia="Times New Roman" w:hAnsi="Consolas" w:cs="Times New Roman"/>
+          <w:color w:val="CE9178"/>
+          <w:sz w:val="21"/>
+          <w:szCs w:val="21"/>
+        </w:rPr>
+        <w:t>''</w:t>
+      </w:r>
+    </w:p>
+    <w:p>
+      <w:pPr>
+        <w:shd w:val="clear" w:color="auto" w:fill="1F1F1F"/>
+        <w:spacing w:after="0" w:line="285" w:lineRule="atLeast"/>
+        <w:rPr>
+          <w:rFonts w:ascii="Consolas" w:eastAsia="Times New Roman" w:hAnsi="Consolas" w:cs="Times New Roman"/>
+          <w:color w:val="CCCCCC"/>
+          <w:sz w:val="21"/>
+          <w:szCs w:val="21"/>
+        </w:rPr>
+      </w:pPr>
+      <w:r>
+        <w:rPr>
+          <w:rFonts w:ascii="Consolas" w:eastAsia="Times New Roman" w:hAnsi="Consolas" w:cs="Times New Roman"/>
+          <w:color w:val="CCCCCC"/>
+          <w:sz w:val="21"/>
+          <w:szCs w:val="21"/>
+        </w:rPr>
+        <w:t>        })</w:t>
+      </w:r>
+    </w:p>
+    <w:p>
+      <w:pPr>
+        <w:shd w:val="clear" w:color="auto" w:fill="1F1F1F"/>
+        <w:spacing w:after="0" w:line="285" w:lineRule="atLeast"/>
+        <w:rPr>
+          <w:rFonts w:ascii="Consolas" w:eastAsia="Times New Roman" w:hAnsi="Consolas" w:cs="Times New Roman"/>
+          <w:color w:val="CCCCCC"/>
+          <w:sz w:val="21"/>
+          <w:szCs w:val="21"/>
+        </w:rPr>
+      </w:pPr>
+      <w:r>
+        <w:rPr>
+          <w:rFonts w:ascii="Consolas" w:eastAsia="Times New Roman" w:hAnsi="Consolas" w:cs="Times New Roman"/>
+          <w:color w:val="CCCCCC"/>
+          <w:sz w:val="21"/>
+          <w:szCs w:val="21"/>
+        </w:rPr>
+        <w:t>    }</w:t>
+      </w:r>
+    </w:p>
+    <w:p>
+      <w:pPr>
+        <w:shd w:val="clear" w:color="auto" w:fill="1F1F1F"/>
+        <w:spacing w:after="0" w:line="285" w:lineRule="atLeast"/>
+        <w:rPr>
+          <w:rFonts w:ascii="Consolas" w:eastAsia="Times New Roman" w:hAnsi="Consolas" w:cs="Times New Roman"/>
+          <w:color w:val="CCCCCC"/>
+          <w:sz w:val="21"/>
+          <w:szCs w:val="21"/>
+        </w:rPr>
+      </w:pPr>
+    </w:p>
+    <w:p>
+      <w:pPr>
+        <w:shd w:val="clear" w:color="auto" w:fill="1F1F1F"/>
+        <w:spacing w:after="0" w:line="285" w:lineRule="atLeast"/>
+        <w:rPr>
+          <w:rFonts w:ascii="Consolas" w:eastAsia="Times New Roman" w:hAnsi="Consolas" w:cs="Times New Roman"/>
+          <w:color w:val="CCCCCC"/>
+          <w:sz w:val="21"/>
+          <w:szCs w:val="21"/>
+        </w:rPr>
+      </w:pPr>
+      <w:r>
+        <w:rPr>
+          <w:rFonts w:ascii="Consolas" w:eastAsia="Times New Roman" w:hAnsi="Consolas" w:cs="Times New Roman"/>
+          <w:color w:val="CCCCCC"/>
+          <w:sz w:val="21"/>
+          <w:szCs w:val="21"/>
+        </w:rPr>
+        <w:t xml:space="preserve">    </w:t>
+      </w:r>
+      <w:r>
+        <w:rPr>
+          <w:rFonts w:ascii="Consolas" w:eastAsia="Times New Roman" w:hAnsi="Consolas" w:cs="Times New Roman"/>
+          <w:color w:val="6A9955"/>
+          <w:sz w:val="21"/>
+          <w:szCs w:val="21"/>
+        </w:rPr>
+        <w:t>// Giải mã JWT Token</w:t>
+      </w:r>
+    </w:p>
+    <w:p>
+      <w:pPr>
+        <w:shd w:val="clear" w:color="auto" w:fill="1F1F1F"/>
+        <w:spacing w:after="0" w:line="285" w:lineRule="atLeast"/>
+        <w:rPr>
+          <w:rFonts w:ascii="Consolas" w:eastAsia="Times New Roman" w:hAnsi="Consolas" w:cs="Times New Roman"/>
+          <w:color w:val="CCCCCC"/>
+          <w:sz w:val="21"/>
+          <w:szCs w:val="21"/>
+        </w:rPr>
+      </w:pPr>
+      <w:r>
+        <w:rPr>
+          <w:rFonts w:ascii="Consolas" w:eastAsia="Times New Roman" w:hAnsi="Consolas" w:cs="Times New Roman"/>
+          <w:color w:val="CCCCCC"/>
+          <w:sz w:val="21"/>
+          <w:szCs w:val="21"/>
+        </w:rPr>
+        <w:t xml:space="preserve">    </w:t>
+      </w:r>
+      <w:r>
+        <w:rPr>
+          <w:rFonts w:ascii="Consolas" w:eastAsia="Times New Roman" w:hAnsi="Consolas" w:cs="Times New Roman"/>
+          <w:color w:val="569CD6"/>
+          <w:sz w:val="21"/>
+          <w:szCs w:val="21"/>
+        </w:rPr>
+        <w:t>async</w:t>
+      </w:r>
+      <w:r>
+        <w:rPr>
+          <w:rFonts w:ascii="Consolas" w:eastAsia="Times New Roman" w:hAnsi="Consolas" w:cs="Times New Roman"/>
+          <w:color w:val="CCCCCC"/>
+          <w:sz w:val="21"/>
+          <w:szCs w:val="21"/>
+        </w:rPr>
+        <w:t xml:space="preserve"> </w:t>
+      </w:r>
+      <w:r>
+        <w:rPr>
+          <w:rFonts w:ascii="Consolas" w:eastAsia="Times New Roman" w:hAnsi="Consolas" w:cs="Times New Roman"/>
+          <w:color w:val="DCDCAA"/>
+          <w:sz w:val="21"/>
+          <w:szCs w:val="21"/>
+        </w:rPr>
+        <w:t>validate</w:t>
+      </w:r>
+      <w:r>
+        <w:rPr>
+          <w:rFonts w:ascii="Consolas" w:eastAsia="Times New Roman" w:hAnsi="Consolas" w:cs="Times New Roman"/>
+          <w:color w:val="CCCCCC"/>
+          <w:sz w:val="21"/>
+          <w:szCs w:val="21"/>
+        </w:rPr>
+        <w:t>(</w:t>
+      </w:r>
+      <w:r>
+        <w:rPr>
+          <w:rFonts w:ascii="Consolas" w:eastAsia="Times New Roman" w:hAnsi="Consolas" w:cs="Times New Roman"/>
+          <w:color w:val="9CDCFE"/>
+          <w:sz w:val="21"/>
+          <w:szCs w:val="21"/>
+        </w:rPr>
+        <w:t>payload</w:t>
+      </w:r>
+      <w:r>
+        <w:rPr>
+          <w:rFonts w:ascii="Consolas" w:eastAsia="Times New Roman" w:hAnsi="Consolas" w:cs="Times New Roman"/>
+          <w:color w:val="D4D4D4"/>
+          <w:sz w:val="21"/>
+          <w:szCs w:val="21"/>
+        </w:rPr>
+        <w:t>:</w:t>
+      </w:r>
+      <w:r>
+        <w:rPr>
+          <w:rFonts w:ascii="Consolas" w:eastAsia="Times New Roman" w:hAnsi="Consolas" w:cs="Times New Roman"/>
+          <w:color w:val="CCCCCC"/>
+          <w:sz w:val="21"/>
+          <w:szCs w:val="21"/>
+        </w:rPr>
+        <w:t xml:space="preserve"> </w:t>
+      </w:r>
+      <w:r>
+        <w:rPr>
+          <w:rFonts w:ascii="Consolas" w:eastAsia="Times New Roman" w:hAnsi="Consolas" w:cs="Times New Roman"/>
+          <w:color w:val="4EC9B0"/>
+          <w:sz w:val="21"/>
+          <w:szCs w:val="21"/>
+        </w:rPr>
+        <w:t>any</w:t>
+      </w:r>
+      <w:r>
+        <w:rPr>
+          <w:rFonts w:ascii="Consolas" w:eastAsia="Times New Roman" w:hAnsi="Consolas" w:cs="Times New Roman"/>
+          <w:color w:val="CCCCCC"/>
+          <w:sz w:val="21"/>
+          <w:szCs w:val="21"/>
+        </w:rPr>
+        <w:t xml:space="preserve">) { </w:t>
+      </w:r>
+    </w:p>
+    <w:p>
+      <w:pPr>
+        <w:shd w:val="clear" w:color="auto" w:fill="1F1F1F"/>
+        <w:spacing w:after="0" w:line="285" w:lineRule="atLeast"/>
+        <w:rPr>
+          <w:rFonts w:ascii="Consolas" w:eastAsia="Times New Roman" w:hAnsi="Consolas" w:cs="Times New Roman"/>
+          <w:color w:val="CCCCCC"/>
+          <w:sz w:val="21"/>
+          <w:szCs w:val="21"/>
+        </w:rPr>
+      </w:pPr>
+      <w:r>
+        <w:rPr>
+          <w:rFonts w:ascii="Consolas" w:eastAsia="Times New Roman" w:hAnsi="Consolas" w:cs="Times New Roman"/>
+          <w:color w:val="CCCCCC"/>
+          <w:sz w:val="21"/>
+          <w:szCs w:val="21"/>
+        </w:rPr>
+        <w:lastRenderedPageBreak/>
+        <w:t xml:space="preserve">        </w:t>
+      </w:r>
+      <w:r>
+        <w:rPr>
+          <w:rFonts w:ascii="Consolas" w:eastAsia="Times New Roman" w:hAnsi="Consolas" w:cs="Times New Roman"/>
+          <w:color w:val="C586C0"/>
+          <w:sz w:val="21"/>
+          <w:szCs w:val="21"/>
+        </w:rPr>
+        <w:t>return</w:t>
+      </w:r>
+      <w:r>
+        <w:rPr>
+          <w:rFonts w:ascii="Consolas" w:eastAsia="Times New Roman" w:hAnsi="Consolas" w:cs="Times New Roman"/>
+          <w:color w:val="CCCCCC"/>
+          <w:sz w:val="21"/>
+          <w:szCs w:val="21"/>
+        </w:rPr>
+        <w:t xml:space="preserve"> { </w:t>
+      </w:r>
+      <w:r>
+        <w:rPr>
+          <w:rFonts w:ascii="Consolas" w:eastAsia="Times New Roman" w:hAnsi="Consolas" w:cs="Times New Roman"/>
+          <w:color w:val="9CDCFE"/>
+          <w:sz w:val="21"/>
+          <w:szCs w:val="21"/>
+        </w:rPr>
+        <w:t>_id:</w:t>
+      </w:r>
+      <w:r>
+        <w:rPr>
+          <w:rFonts w:ascii="Consolas" w:eastAsia="Times New Roman" w:hAnsi="Consolas" w:cs="Times New Roman"/>
+          <w:color w:val="CCCCCC"/>
+          <w:sz w:val="21"/>
+          <w:szCs w:val="21"/>
+        </w:rPr>
+        <w:t xml:space="preserve"> </w:t>
+      </w:r>
+      <w:r>
+        <w:rPr>
+          <w:rFonts w:ascii="Consolas" w:eastAsia="Times New Roman" w:hAnsi="Consolas" w:cs="Times New Roman"/>
+          <w:color w:val="9CDCFE"/>
+          <w:sz w:val="21"/>
+          <w:szCs w:val="21"/>
+        </w:rPr>
+        <w:t>payload</w:t>
+      </w:r>
+      <w:r>
+        <w:rPr>
+          <w:rFonts w:ascii="Consolas" w:eastAsia="Times New Roman" w:hAnsi="Consolas" w:cs="Times New Roman"/>
+          <w:color w:val="CCCCCC"/>
+          <w:sz w:val="21"/>
+          <w:szCs w:val="21"/>
+        </w:rPr>
+        <w:t>.</w:t>
+      </w:r>
+      <w:r>
+        <w:rPr>
+          <w:rFonts w:ascii="Consolas" w:eastAsia="Times New Roman" w:hAnsi="Consolas" w:cs="Times New Roman"/>
+          <w:color w:val="9CDCFE"/>
+          <w:sz w:val="21"/>
+          <w:szCs w:val="21"/>
+        </w:rPr>
+        <w:t>_id</w:t>
+      </w:r>
+      <w:r>
+        <w:rPr>
+          <w:rFonts w:ascii="Consolas" w:eastAsia="Times New Roman" w:hAnsi="Consolas" w:cs="Times New Roman"/>
+          <w:color w:val="CCCCCC"/>
+          <w:sz w:val="21"/>
+          <w:szCs w:val="21"/>
+        </w:rPr>
+        <w:t xml:space="preserve">, </w:t>
+      </w:r>
+      <w:r>
+        <w:rPr>
+          <w:rFonts w:ascii="Consolas" w:eastAsia="Times New Roman" w:hAnsi="Consolas" w:cs="Times New Roman"/>
+          <w:color w:val="9CDCFE"/>
+          <w:sz w:val="21"/>
+          <w:szCs w:val="21"/>
+        </w:rPr>
+        <w:t>username:</w:t>
+      </w:r>
+      <w:r>
+        <w:rPr>
+          <w:rFonts w:ascii="Consolas" w:eastAsia="Times New Roman" w:hAnsi="Consolas" w:cs="Times New Roman"/>
+          <w:color w:val="CCCCCC"/>
+          <w:sz w:val="21"/>
+          <w:szCs w:val="21"/>
+        </w:rPr>
+        <w:t xml:space="preserve"> </w:t>
+      </w:r>
+      <w:r>
+        <w:rPr>
+          <w:rFonts w:ascii="Consolas" w:eastAsia="Times New Roman" w:hAnsi="Consolas" w:cs="Times New Roman"/>
+          <w:color w:val="9CDCFE"/>
+          <w:sz w:val="21"/>
+          <w:szCs w:val="21"/>
+        </w:rPr>
+        <w:t>payload</w:t>
+      </w:r>
+      <w:r>
+        <w:rPr>
+          <w:rFonts w:ascii="Consolas" w:eastAsia="Times New Roman" w:hAnsi="Consolas" w:cs="Times New Roman"/>
+          <w:color w:val="CCCCCC"/>
+          <w:sz w:val="21"/>
+          <w:szCs w:val="21"/>
+        </w:rPr>
+        <w:t>.</w:t>
+      </w:r>
+      <w:r>
+        <w:rPr>
+          <w:rFonts w:ascii="Consolas" w:eastAsia="Times New Roman" w:hAnsi="Consolas" w:cs="Times New Roman"/>
+          <w:color w:val="9CDCFE"/>
+          <w:sz w:val="21"/>
+          <w:szCs w:val="21"/>
+        </w:rPr>
+        <w:t>username</w:t>
+      </w:r>
+      <w:r>
+        <w:rPr>
+          <w:rFonts w:ascii="Consolas" w:eastAsia="Times New Roman" w:hAnsi="Consolas" w:cs="Times New Roman"/>
+          <w:color w:val="CCCCCC"/>
+          <w:sz w:val="21"/>
+          <w:szCs w:val="21"/>
+        </w:rPr>
+        <w:t xml:space="preserve"> };</w:t>
+      </w:r>
+    </w:p>
+    <w:p>
+      <w:pPr>
+        <w:shd w:val="clear" w:color="auto" w:fill="1F1F1F"/>
+        <w:spacing w:after="0" w:line="285" w:lineRule="atLeast"/>
+        <w:rPr>
+          <w:rFonts w:ascii="Consolas" w:eastAsia="Times New Roman" w:hAnsi="Consolas" w:cs="Times New Roman"/>
+          <w:color w:val="CCCCCC"/>
+          <w:sz w:val="21"/>
+          <w:szCs w:val="21"/>
+        </w:rPr>
+      </w:pPr>
+      <w:r>
+        <w:rPr>
+          <w:rFonts w:ascii="Consolas" w:eastAsia="Times New Roman" w:hAnsi="Consolas" w:cs="Times New Roman"/>
+          <w:color w:val="CCCCCC"/>
+          <w:sz w:val="21"/>
+          <w:szCs w:val="21"/>
+        </w:rPr>
+        <w:t>    }</w:t>
+      </w:r>
+    </w:p>
+    <w:p>
+      <w:pPr>
+        <w:shd w:val="clear" w:color="auto" w:fill="1F1F1F"/>
+        <w:spacing w:after="0" w:line="285" w:lineRule="atLeast"/>
+        <w:rPr>
+          <w:rFonts w:ascii="Consolas" w:eastAsia="Times New Roman" w:hAnsi="Consolas" w:cs="Times New Roman"/>
+          <w:color w:val="CCCCCC"/>
+          <w:sz w:val="21"/>
+          <w:szCs w:val="21"/>
+        </w:rPr>
+      </w:pPr>
+      <w:r>
+        <w:rPr>
+          <w:rFonts w:ascii="Consolas" w:eastAsia="Times New Roman" w:hAnsi="Consolas" w:cs="Times New Roman"/>
+          <w:color w:val="CCCCCC"/>
+          <w:sz w:val="21"/>
+          <w:szCs w:val="21"/>
+        </w:rPr>
+        <w:t>}</w:t>
+      </w:r>
+    </w:p>
     <w:p/>
     <w:p>
       <w:pPr>
+        <w:tabs>
+          <w:tab w:val="left" w:pos="1980"/>
+        </w:tabs>
+        <w:rPr>
+          <w:i/>
+          <w:iCs/>
+        </w:rPr>
+      </w:pPr>
+      <w:r>
+        <w:rPr>
+          <w:i/>
+          <w:iCs/>
+        </w:rPr>
+        <w:t xml:space="preserve">Tạo biến </w:t>
+      </w:r>
+      <w:r>
+        <w:rPr>
+          <w:i/>
+          <w:iCs/>
+        </w:rPr>
+        <w:t>JwtAuthGuard</w:t>
+      </w:r>
+    </w:p>
+    <w:p>
+      <w:pPr>
+        <w:shd w:val="clear" w:color="auto" w:fill="1F1F1F"/>
+        <w:spacing w:after="0" w:line="285" w:lineRule="atLeast"/>
+        <w:rPr>
+          <w:rFonts w:ascii="Consolas" w:eastAsia="Times New Roman" w:hAnsi="Consolas" w:cs="Times New Roman"/>
+          <w:color w:val="CCCCCC"/>
+          <w:sz w:val="21"/>
+          <w:szCs w:val="21"/>
+        </w:rPr>
+      </w:pPr>
+      <w:r>
+        <w:rPr>
+          <w:rFonts w:ascii="Consolas" w:eastAsia="Times New Roman" w:hAnsi="Consolas" w:cs="Times New Roman"/>
+          <w:color w:val="C586C0"/>
+          <w:sz w:val="21"/>
+          <w:szCs w:val="21"/>
+        </w:rPr>
+        <w:t>import</w:t>
+      </w:r>
+      <w:r>
+        <w:rPr>
+          <w:rFonts w:ascii="Consolas" w:eastAsia="Times New Roman" w:hAnsi="Consolas" w:cs="Times New Roman"/>
+          <w:color w:val="CCCCCC"/>
+          <w:sz w:val="21"/>
+          <w:szCs w:val="21"/>
+        </w:rPr>
+        <w:t xml:space="preserve"> { </w:t>
+      </w:r>
+      <w:r>
+        <w:rPr>
+          <w:rFonts w:ascii="Consolas" w:eastAsia="Times New Roman" w:hAnsi="Consolas" w:cs="Times New Roman"/>
+          <w:color w:val="9CDCFE"/>
+          <w:sz w:val="21"/>
+          <w:szCs w:val="21"/>
+        </w:rPr>
+        <w:t>Injectable</w:t>
+      </w:r>
+      <w:r>
+        <w:rPr>
+          <w:rFonts w:ascii="Consolas" w:eastAsia="Times New Roman" w:hAnsi="Consolas" w:cs="Times New Roman"/>
+          <w:color w:val="CCCCCC"/>
+          <w:sz w:val="21"/>
+          <w:szCs w:val="21"/>
+        </w:rPr>
+        <w:t xml:space="preserve"> } </w:t>
+      </w:r>
+      <w:r>
+        <w:rPr>
+          <w:rFonts w:ascii="Consolas" w:eastAsia="Times New Roman" w:hAnsi="Consolas" w:cs="Times New Roman"/>
+          <w:color w:val="C586C0"/>
+          <w:sz w:val="21"/>
+          <w:szCs w:val="21"/>
+        </w:rPr>
+        <w:t>from</w:t>
+      </w:r>
+      <w:r>
+        <w:rPr>
+          <w:rFonts w:ascii="Consolas" w:eastAsia="Times New Roman" w:hAnsi="Consolas" w:cs="Times New Roman"/>
+          <w:color w:val="CCCCCC"/>
+          <w:sz w:val="21"/>
+          <w:szCs w:val="21"/>
+        </w:rPr>
+        <w:t xml:space="preserve"> </w:t>
+      </w:r>
+      <w:r>
+        <w:rPr>
+          <w:rFonts w:ascii="Consolas" w:eastAsia="Times New Roman" w:hAnsi="Consolas" w:cs="Times New Roman"/>
+          <w:color w:val="CE9178"/>
+          <w:sz w:val="21"/>
+          <w:szCs w:val="21"/>
+        </w:rPr>
+        <w:t>'@nestjs/common'</w:t>
+      </w:r>
+      <w:r>
+        <w:rPr>
+          <w:rFonts w:ascii="Consolas" w:eastAsia="Times New Roman" w:hAnsi="Consolas" w:cs="Times New Roman"/>
+          <w:color w:val="CCCCCC"/>
+          <w:sz w:val="21"/>
+          <w:szCs w:val="21"/>
+        </w:rPr>
+        <w:t>;</w:t>
+      </w:r>
+    </w:p>
+    <w:p>
+      <w:pPr>
+        <w:shd w:val="clear" w:color="auto" w:fill="1F1F1F"/>
+        <w:spacing w:after="0" w:line="285" w:lineRule="atLeast"/>
+        <w:rPr>
+          <w:rFonts w:ascii="Consolas" w:eastAsia="Times New Roman" w:hAnsi="Consolas" w:cs="Times New Roman"/>
+          <w:color w:val="CCCCCC"/>
+          <w:sz w:val="21"/>
+          <w:szCs w:val="21"/>
+        </w:rPr>
+      </w:pPr>
+      <w:r>
+        <w:rPr>
+          <w:rFonts w:ascii="Consolas" w:eastAsia="Times New Roman" w:hAnsi="Consolas" w:cs="Times New Roman"/>
+          <w:color w:val="C586C0"/>
+          <w:sz w:val="21"/>
+          <w:szCs w:val="21"/>
+        </w:rPr>
+        <w:t>import</w:t>
+      </w:r>
+      <w:r>
+        <w:rPr>
+          <w:rFonts w:ascii="Consolas" w:eastAsia="Times New Roman" w:hAnsi="Consolas" w:cs="Times New Roman"/>
+          <w:color w:val="CCCCCC"/>
+          <w:sz w:val="21"/>
+          <w:szCs w:val="21"/>
+        </w:rPr>
+        <w:t xml:space="preserve"> { </w:t>
+      </w:r>
+      <w:r>
+        <w:rPr>
+          <w:rFonts w:ascii="Consolas" w:eastAsia="Times New Roman" w:hAnsi="Consolas" w:cs="Times New Roman"/>
+          <w:color w:val="9CDCFE"/>
+          <w:sz w:val="21"/>
+          <w:szCs w:val="21"/>
+        </w:rPr>
+        <w:t>AuthGuard</w:t>
+      </w:r>
+      <w:r>
+        <w:rPr>
+          <w:rFonts w:ascii="Consolas" w:eastAsia="Times New Roman" w:hAnsi="Consolas" w:cs="Times New Roman"/>
+          <w:color w:val="CCCCCC"/>
+          <w:sz w:val="21"/>
+          <w:szCs w:val="21"/>
+        </w:rPr>
+        <w:t xml:space="preserve"> } </w:t>
+      </w:r>
+      <w:r>
+        <w:rPr>
+          <w:rFonts w:ascii="Consolas" w:eastAsia="Times New Roman" w:hAnsi="Consolas" w:cs="Times New Roman"/>
+          <w:color w:val="C586C0"/>
+          <w:sz w:val="21"/>
+          <w:szCs w:val="21"/>
+        </w:rPr>
+        <w:t>from</w:t>
+      </w:r>
+      <w:r>
+        <w:rPr>
+          <w:rFonts w:ascii="Consolas" w:eastAsia="Times New Roman" w:hAnsi="Consolas" w:cs="Times New Roman"/>
+          <w:color w:val="CCCCCC"/>
+          <w:sz w:val="21"/>
+          <w:szCs w:val="21"/>
+        </w:rPr>
+        <w:t xml:space="preserve"> </w:t>
+      </w:r>
+      <w:r>
+        <w:rPr>
+          <w:rFonts w:ascii="Consolas" w:eastAsia="Times New Roman" w:hAnsi="Consolas" w:cs="Times New Roman"/>
+          <w:color w:val="CE9178"/>
+          <w:sz w:val="21"/>
+          <w:szCs w:val="21"/>
+        </w:rPr>
+        <w:t>'@nestjs/passport'</w:t>
+      </w:r>
+      <w:r>
+        <w:rPr>
+          <w:rFonts w:ascii="Consolas" w:eastAsia="Times New Roman" w:hAnsi="Consolas" w:cs="Times New Roman"/>
+          <w:color w:val="CCCCCC"/>
+          <w:sz w:val="21"/>
+          <w:szCs w:val="21"/>
+        </w:rPr>
+        <w:t>;</w:t>
+      </w:r>
+    </w:p>
+    <w:p>
+      <w:pPr>
+        <w:shd w:val="clear" w:color="auto" w:fill="1F1F1F"/>
+        <w:spacing w:after="0" w:line="285" w:lineRule="atLeast"/>
+        <w:rPr>
+          <w:rFonts w:ascii="Consolas" w:eastAsia="Times New Roman" w:hAnsi="Consolas" w:cs="Times New Roman"/>
+          <w:color w:val="CCCCCC"/>
+          <w:sz w:val="21"/>
+          <w:szCs w:val="21"/>
+        </w:rPr>
+      </w:pPr>
+    </w:p>
+    <w:p>
+      <w:pPr>
         <w:shd w:val="clear" w:color="auto" w:fill="1F1F1F"/>
         <w:spacing w:after="0" w:line="285" w:lineRule="atLeast"/>
         <w:rPr>
@@ -14283,7 +15903,7 @@
           <w:sz w:val="21"/>
           <w:szCs w:val="21"/>
         </w:rPr>
-        <w:t>JwtStrategy</w:t>
+        <w:t>JwtAuthGuard</w:t>
       </w:r>
       <w:r>
         <w:rPr>
@@ -14319,7 +15939,7 @@
           <w:sz w:val="21"/>
           <w:szCs w:val="21"/>
         </w:rPr>
-        <w:t>PassportStrategy</w:t>
+        <w:t>AuthGuard</w:t>
       </w:r>
       <w:r>
         <w:rPr>
@@ -14333,1122 +15953,83 @@
       <w:r>
         <w:rPr>
           <w:rFonts w:ascii="Consolas" w:eastAsia="Times New Roman" w:hAnsi="Consolas" w:cs="Times New Roman"/>
+          <w:color w:val="CE9178"/>
+          <w:sz w:val="21"/>
+          <w:szCs w:val="21"/>
+        </w:rPr>
+        <w:t>'jwt'</w:t>
+      </w:r>
+      <w:r>
+        <w:rPr>
+          <w:rFonts w:ascii="Consolas" w:eastAsia="Times New Roman" w:hAnsi="Consolas" w:cs="Times New Roman"/>
+          <w:color w:val="CCCCCC"/>
+          <w:sz w:val="21"/>
+          <w:szCs w:val="21"/>
+        </w:rPr>
+        <w:t>) {}</w:t>
+      </w:r>
+    </w:p>
+    <w:p/>
+    <w:p>
+      <w:pPr>
+        <w:rPr>
+          <w:i/>
+          <w:iCs/>
+        </w:rPr>
+      </w:pPr>
+      <w:r>
+        <w:rPr>
+          <w:i/>
+          <w:iCs/>
+        </w:rPr>
+        <w:t>Apply vào controller</w:t>
+      </w:r>
+    </w:p>
+    <w:p>
+      <w:pPr>
+        <w:shd w:val="clear" w:color="auto" w:fill="1F1F1F"/>
+        <w:spacing w:after="0" w:line="285" w:lineRule="atLeast"/>
+        <w:rPr>
+          <w:rFonts w:ascii="Consolas" w:eastAsia="Times New Roman" w:hAnsi="Consolas" w:cs="Times New Roman"/>
+          <w:color w:val="CCCCCC"/>
+          <w:sz w:val="21"/>
+          <w:szCs w:val="21"/>
+        </w:rPr>
+      </w:pPr>
+      <w:r>
+        <w:rPr>
+          <w:rFonts w:ascii="Consolas" w:eastAsia="Times New Roman" w:hAnsi="Consolas" w:cs="Times New Roman"/>
+          <w:color w:val="CCCCCC"/>
+          <w:sz w:val="21"/>
+          <w:szCs w:val="21"/>
+        </w:rPr>
+        <w:t>  @</w:t>
+      </w:r>
+      <w:r>
+        <w:rPr>
+          <w:rFonts w:ascii="Consolas" w:eastAsia="Times New Roman" w:hAnsi="Consolas" w:cs="Times New Roman"/>
+          <w:color w:val="DCDCAA"/>
+          <w:sz w:val="21"/>
+          <w:szCs w:val="21"/>
+        </w:rPr>
+        <w:t>UseGuards</w:t>
+      </w:r>
+      <w:r>
+        <w:rPr>
+          <w:rFonts w:ascii="Consolas" w:eastAsia="Times New Roman" w:hAnsi="Consolas" w:cs="Times New Roman"/>
+          <w:color w:val="CCCCCC"/>
+          <w:sz w:val="21"/>
+          <w:szCs w:val="21"/>
+        </w:rPr>
+        <w:t>(</w:t>
+      </w:r>
+      <w:r>
+        <w:rPr>
+          <w:rFonts w:ascii="Consolas" w:eastAsia="Times New Roman" w:hAnsi="Consolas" w:cs="Times New Roman"/>
           <w:color w:val="4EC9B0"/>
           <w:sz w:val="21"/>
           <w:szCs w:val="21"/>
         </w:rPr>
-        <w:t>Strategy</w:t>
-      </w:r>
-      <w:r>
-        <w:rPr>
-          <w:rFonts w:ascii="Consolas" w:eastAsia="Times New Roman" w:hAnsi="Consolas" w:cs="Times New Roman"/>
-          <w:color w:val="CCCCCC"/>
-          <w:sz w:val="21"/>
-          <w:szCs w:val="21"/>
-        </w:rPr>
-        <w:t>) {</w:t>
-      </w:r>
-    </w:p>
-    <w:p>
-      <w:pPr>
-        <w:shd w:val="clear" w:color="auto" w:fill="1F1F1F"/>
-        <w:spacing w:after="0" w:line="285" w:lineRule="atLeast"/>
-        <w:rPr>
-          <w:rFonts w:ascii="Consolas" w:eastAsia="Times New Roman" w:hAnsi="Consolas" w:cs="Times New Roman"/>
-          <w:color w:val="CCCCCC"/>
-          <w:sz w:val="21"/>
-          <w:szCs w:val="21"/>
-        </w:rPr>
-      </w:pPr>
-      <w:r>
-        <w:rPr>
-          <w:rFonts w:ascii="Consolas" w:eastAsia="Times New Roman" w:hAnsi="Consolas" w:cs="Times New Roman"/>
-          <w:color w:val="CCCCCC"/>
-          <w:sz w:val="21"/>
-          <w:szCs w:val="21"/>
-        </w:rPr>
-        <w:t xml:space="preserve">    </w:t>
-      </w:r>
-      <w:r>
-        <w:rPr>
-          <w:rFonts w:ascii="Consolas" w:eastAsia="Times New Roman" w:hAnsi="Consolas" w:cs="Times New Roman"/>
-          <w:color w:val="569CD6"/>
-          <w:sz w:val="21"/>
-          <w:szCs w:val="21"/>
-        </w:rPr>
-        <w:t>constructor</w:t>
-      </w:r>
-      <w:r>
-        <w:rPr>
-          <w:rFonts w:ascii="Consolas" w:eastAsia="Times New Roman" w:hAnsi="Consolas" w:cs="Times New Roman"/>
-          <w:color w:val="CCCCCC"/>
-          <w:sz w:val="21"/>
-          <w:szCs w:val="21"/>
-        </w:rPr>
-        <w:t>(</w:t>
-      </w:r>
-      <w:r>
-        <w:rPr>
-          <w:rFonts w:ascii="Consolas" w:eastAsia="Times New Roman" w:hAnsi="Consolas" w:cs="Times New Roman"/>
-          <w:color w:val="569CD6"/>
-          <w:sz w:val="21"/>
-          <w:szCs w:val="21"/>
-        </w:rPr>
-        <w:t>private</w:t>
-      </w:r>
-      <w:r>
-        <w:rPr>
-          <w:rFonts w:ascii="Consolas" w:eastAsia="Times New Roman" w:hAnsi="Consolas" w:cs="Times New Roman"/>
-          <w:color w:val="CCCCCC"/>
-          <w:sz w:val="21"/>
-          <w:szCs w:val="21"/>
-        </w:rPr>
-        <w:t xml:space="preserve"> </w:t>
-      </w:r>
-      <w:r>
-        <w:rPr>
-          <w:rFonts w:ascii="Consolas" w:eastAsia="Times New Roman" w:hAnsi="Consolas" w:cs="Times New Roman"/>
-          <w:color w:val="9CDCFE"/>
-          <w:sz w:val="21"/>
-          <w:szCs w:val="21"/>
-        </w:rPr>
-        <w:t>configService</w:t>
-      </w:r>
-      <w:r>
-        <w:rPr>
-          <w:rFonts w:ascii="Consolas" w:eastAsia="Times New Roman" w:hAnsi="Consolas" w:cs="Times New Roman"/>
-          <w:color w:val="D4D4D4"/>
-          <w:sz w:val="21"/>
-          <w:szCs w:val="21"/>
-        </w:rPr>
-        <w:t>:</w:t>
-      </w:r>
-      <w:r>
-        <w:rPr>
-          <w:rFonts w:ascii="Consolas" w:eastAsia="Times New Roman" w:hAnsi="Consolas" w:cs="Times New Roman"/>
-          <w:color w:val="CCCCCC"/>
-          <w:sz w:val="21"/>
-          <w:szCs w:val="21"/>
-        </w:rPr>
-        <w:t xml:space="preserve"> </w:t>
-      </w:r>
-      <w:r>
-        <w:rPr>
-          <w:rFonts w:ascii="Consolas" w:eastAsia="Times New Roman" w:hAnsi="Consolas" w:cs="Times New Roman"/>
-          <w:color w:val="4EC9B0"/>
-          <w:sz w:val="21"/>
-          <w:szCs w:val="21"/>
-        </w:rPr>
-        <w:t>ConfigService</w:t>
-      </w:r>
-      <w:r>
-        <w:rPr>
-          <w:rFonts w:ascii="Consolas" w:eastAsia="Times New Roman" w:hAnsi="Consolas" w:cs="Times New Roman"/>
-          <w:color w:val="CCCCCC"/>
-          <w:sz w:val="21"/>
-          <w:szCs w:val="21"/>
-        </w:rPr>
-        <w:t>) {</w:t>
-      </w:r>
-    </w:p>
-    <w:p>
-      <w:pPr>
-        <w:shd w:val="clear" w:color="auto" w:fill="1F1F1F"/>
-        <w:spacing w:after="0" w:line="285" w:lineRule="atLeast"/>
-        <w:rPr>
-          <w:rFonts w:ascii="Consolas" w:eastAsia="Times New Roman" w:hAnsi="Consolas" w:cs="Times New Roman"/>
-          <w:color w:val="CCCCCC"/>
-          <w:sz w:val="21"/>
-          <w:szCs w:val="21"/>
-        </w:rPr>
-      </w:pPr>
-      <w:r>
-        <w:rPr>
-          <w:rFonts w:ascii="Consolas" w:eastAsia="Times New Roman" w:hAnsi="Consolas" w:cs="Times New Roman"/>
-          <w:color w:val="CCCCCC"/>
-          <w:sz w:val="21"/>
-          <w:szCs w:val="21"/>
-        </w:rPr>
-        <w:t xml:space="preserve">        </w:t>
-      </w:r>
-      <w:r>
-        <w:rPr>
-          <w:rFonts w:ascii="Consolas" w:eastAsia="Times New Roman" w:hAnsi="Consolas" w:cs="Times New Roman"/>
-          <w:color w:val="569CD6"/>
-          <w:sz w:val="21"/>
-          <w:szCs w:val="21"/>
-        </w:rPr>
-        <w:t>super</w:t>
-      </w:r>
-      <w:r>
-        <w:rPr>
-          <w:rFonts w:ascii="Consolas" w:eastAsia="Times New Roman" w:hAnsi="Consolas" w:cs="Times New Roman"/>
-          <w:color w:val="CCCCCC"/>
-          <w:sz w:val="21"/>
-          <w:szCs w:val="21"/>
-        </w:rPr>
-        <w:t>({</w:t>
-      </w:r>
-    </w:p>
-    <w:p>
-      <w:pPr>
-        <w:shd w:val="clear" w:color="auto" w:fill="1F1F1F"/>
-        <w:spacing w:after="0" w:line="285" w:lineRule="atLeast"/>
-        <w:rPr>
-          <w:rFonts w:ascii="Consolas" w:eastAsia="Times New Roman" w:hAnsi="Consolas" w:cs="Times New Roman"/>
-          <w:color w:val="CCCCCC"/>
-          <w:sz w:val="21"/>
-          <w:szCs w:val="21"/>
-        </w:rPr>
-      </w:pPr>
-      <w:r>
-        <w:rPr>
-          <w:rFonts w:ascii="Consolas" w:eastAsia="Times New Roman" w:hAnsi="Consolas" w:cs="Times New Roman"/>
-          <w:color w:val="CCCCCC"/>
-          <w:sz w:val="21"/>
-          <w:szCs w:val="21"/>
-        </w:rPr>
-        <w:t xml:space="preserve">            </w:t>
-      </w:r>
-      <w:r>
-        <w:rPr>
-          <w:rFonts w:ascii="Consolas" w:eastAsia="Times New Roman" w:hAnsi="Consolas" w:cs="Times New Roman"/>
-          <w:color w:val="6A9955"/>
-          <w:sz w:val="21"/>
-          <w:szCs w:val="21"/>
-        </w:rPr>
-        <w:t>// Tách bearer token</w:t>
-      </w:r>
-    </w:p>
-    <w:p>
-      <w:pPr>
-        <w:shd w:val="clear" w:color="auto" w:fill="1F1F1F"/>
-        <w:spacing w:after="0" w:line="285" w:lineRule="atLeast"/>
-        <w:rPr>
-          <w:rFonts w:ascii="Consolas" w:eastAsia="Times New Roman" w:hAnsi="Consolas" w:cs="Times New Roman"/>
-          <w:color w:val="CCCCCC"/>
-          <w:sz w:val="21"/>
-          <w:szCs w:val="21"/>
-        </w:rPr>
-      </w:pPr>
-      <w:r>
-        <w:rPr>
-          <w:rFonts w:ascii="Consolas" w:eastAsia="Times New Roman" w:hAnsi="Consolas" w:cs="Times New Roman"/>
-          <w:color w:val="CCCCCC"/>
-          <w:sz w:val="21"/>
-          <w:szCs w:val="21"/>
-        </w:rPr>
-        <w:t xml:space="preserve">            </w:t>
-      </w:r>
-      <w:r>
-        <w:rPr>
-          <w:rFonts w:ascii="Consolas" w:eastAsia="Times New Roman" w:hAnsi="Consolas" w:cs="Times New Roman"/>
-          <w:color w:val="DCDCAA"/>
-          <w:sz w:val="21"/>
-          <w:szCs w:val="21"/>
-        </w:rPr>
-        <w:t>jwtFromRequest</w:t>
-      </w:r>
-      <w:r>
-        <w:rPr>
-          <w:rFonts w:ascii="Consolas" w:eastAsia="Times New Roman" w:hAnsi="Consolas" w:cs="Times New Roman"/>
-          <w:color w:val="9CDCFE"/>
-          <w:sz w:val="21"/>
-          <w:szCs w:val="21"/>
-        </w:rPr>
-        <w:t>:</w:t>
-      </w:r>
-      <w:r>
-        <w:rPr>
-          <w:rFonts w:ascii="Consolas" w:eastAsia="Times New Roman" w:hAnsi="Consolas" w:cs="Times New Roman"/>
-          <w:color w:val="CCCCCC"/>
-          <w:sz w:val="21"/>
-          <w:szCs w:val="21"/>
-        </w:rPr>
-        <w:t xml:space="preserve"> </w:t>
-      </w:r>
-      <w:r>
-        <w:rPr>
-          <w:rFonts w:ascii="Consolas" w:eastAsia="Times New Roman" w:hAnsi="Consolas" w:cs="Times New Roman"/>
-          <w:color w:val="4EC9B0"/>
-          <w:sz w:val="21"/>
-          <w:szCs w:val="21"/>
-        </w:rPr>
-        <w:t>ExtractJwt</w:t>
-      </w:r>
-      <w:r>
-        <w:rPr>
-          <w:rFonts w:ascii="Consolas" w:eastAsia="Times New Roman" w:hAnsi="Consolas" w:cs="Times New Roman"/>
-          <w:color w:val="CCCCCC"/>
-          <w:sz w:val="21"/>
-          <w:szCs w:val="21"/>
-        </w:rPr>
-        <w:t>.</w:t>
-      </w:r>
-      <w:r>
-        <w:rPr>
-          <w:rFonts w:ascii="Consolas" w:eastAsia="Times New Roman" w:hAnsi="Consolas" w:cs="Times New Roman"/>
-          <w:color w:val="DCDCAA"/>
-          <w:sz w:val="21"/>
-          <w:szCs w:val="21"/>
-        </w:rPr>
-        <w:t>fromAuthHeaderAsBearerToken</w:t>
-      </w:r>
-      <w:r>
-        <w:rPr>
-          <w:rFonts w:ascii="Consolas" w:eastAsia="Times New Roman" w:hAnsi="Consolas" w:cs="Times New Roman"/>
-          <w:color w:val="CCCCCC"/>
-          <w:sz w:val="21"/>
-          <w:szCs w:val="21"/>
-        </w:rPr>
-        <w:t>(),</w:t>
-      </w:r>
-    </w:p>
-    <w:p>
-      <w:pPr>
-        <w:shd w:val="clear" w:color="auto" w:fill="1F1F1F"/>
-        <w:spacing w:after="0" w:line="285" w:lineRule="atLeast"/>
-        <w:rPr>
-          <w:rFonts w:ascii="Consolas" w:eastAsia="Times New Roman" w:hAnsi="Consolas" w:cs="Times New Roman"/>
-          <w:color w:val="CCCCCC"/>
-          <w:sz w:val="21"/>
-          <w:szCs w:val="21"/>
-        </w:rPr>
-      </w:pPr>
-      <w:r>
-        <w:rPr>
-          <w:rFonts w:ascii="Consolas" w:eastAsia="Times New Roman" w:hAnsi="Consolas" w:cs="Times New Roman"/>
-          <w:color w:val="CCCCCC"/>
-          <w:sz w:val="21"/>
-          <w:szCs w:val="21"/>
-        </w:rPr>
-        <w:t xml:space="preserve">            </w:t>
-      </w:r>
-      <w:r>
-        <w:rPr>
-          <w:rFonts w:ascii="Consolas" w:eastAsia="Times New Roman" w:hAnsi="Consolas" w:cs="Times New Roman"/>
-          <w:color w:val="9CDCFE"/>
-          <w:sz w:val="21"/>
-          <w:szCs w:val="21"/>
-        </w:rPr>
-        <w:t>ignoreExpiration:</w:t>
-      </w:r>
-      <w:r>
-        <w:rPr>
-          <w:rFonts w:ascii="Consolas" w:eastAsia="Times New Roman" w:hAnsi="Consolas" w:cs="Times New Roman"/>
-          <w:color w:val="CCCCCC"/>
-          <w:sz w:val="21"/>
-          <w:szCs w:val="21"/>
-        </w:rPr>
-        <w:t xml:space="preserve"> </w:t>
-      </w:r>
-      <w:r>
-        <w:rPr>
-          <w:rFonts w:ascii="Consolas" w:eastAsia="Times New Roman" w:hAnsi="Consolas" w:cs="Times New Roman"/>
-          <w:color w:val="569CD6"/>
-          <w:sz w:val="21"/>
-          <w:szCs w:val="21"/>
-        </w:rPr>
-        <w:t>false</w:t>
-      </w:r>
-      <w:r>
-        <w:rPr>
-          <w:rFonts w:ascii="Consolas" w:eastAsia="Times New Roman" w:hAnsi="Consolas" w:cs="Times New Roman"/>
-          <w:color w:val="CCCCCC"/>
-          <w:sz w:val="21"/>
-          <w:szCs w:val="21"/>
-        </w:rPr>
-        <w:t>,</w:t>
-      </w:r>
-    </w:p>
-    <w:p>
-      <w:pPr>
-        <w:shd w:val="clear" w:color="auto" w:fill="1F1F1F"/>
-        <w:spacing w:after="0" w:line="285" w:lineRule="atLeast"/>
-        <w:rPr>
-          <w:rFonts w:ascii="Consolas" w:eastAsia="Times New Roman" w:hAnsi="Consolas" w:cs="Times New Roman"/>
-          <w:color w:val="CCCCCC"/>
-          <w:sz w:val="21"/>
-          <w:szCs w:val="21"/>
-        </w:rPr>
-      </w:pPr>
-      <w:r>
-        <w:rPr>
-          <w:rFonts w:ascii="Consolas" w:eastAsia="Times New Roman" w:hAnsi="Consolas" w:cs="Times New Roman"/>
-          <w:color w:val="CCCCCC"/>
-          <w:sz w:val="21"/>
-          <w:szCs w:val="21"/>
-        </w:rPr>
-        <w:t xml:space="preserve">            </w:t>
-      </w:r>
-      <w:r>
-        <w:rPr>
-          <w:rFonts w:ascii="Consolas" w:eastAsia="Times New Roman" w:hAnsi="Consolas" w:cs="Times New Roman"/>
-          <w:color w:val="9CDCFE"/>
-          <w:sz w:val="21"/>
-          <w:szCs w:val="21"/>
-        </w:rPr>
-        <w:t>secretOrKey:</w:t>
-      </w:r>
-      <w:r>
-        <w:rPr>
-          <w:rFonts w:ascii="Consolas" w:eastAsia="Times New Roman" w:hAnsi="Consolas" w:cs="Times New Roman"/>
-          <w:color w:val="CCCCCC"/>
-          <w:sz w:val="21"/>
-          <w:szCs w:val="21"/>
-        </w:rPr>
-        <w:t xml:space="preserve"> </w:t>
-      </w:r>
-      <w:r>
-        <w:rPr>
-          <w:rFonts w:ascii="Consolas" w:eastAsia="Times New Roman" w:hAnsi="Consolas" w:cs="Times New Roman"/>
-          <w:color w:val="9CDCFE"/>
-          <w:sz w:val="21"/>
-          <w:szCs w:val="21"/>
-        </w:rPr>
-        <w:t>configService</w:t>
-      </w:r>
-      <w:r>
-        <w:rPr>
-          <w:rFonts w:ascii="Consolas" w:eastAsia="Times New Roman" w:hAnsi="Consolas" w:cs="Times New Roman"/>
-          <w:color w:val="CCCCCC"/>
-          <w:sz w:val="21"/>
-          <w:szCs w:val="21"/>
-        </w:rPr>
-        <w:t>.</w:t>
-      </w:r>
-      <w:r>
-        <w:rPr>
-          <w:rFonts w:ascii="Consolas" w:eastAsia="Times New Roman" w:hAnsi="Consolas" w:cs="Times New Roman"/>
-          <w:color w:val="DCDCAA"/>
-          <w:sz w:val="21"/>
-          <w:szCs w:val="21"/>
-        </w:rPr>
-        <w:t>get</w:t>
-      </w:r>
-      <w:r>
-        <w:rPr>
-          <w:rFonts w:ascii="Consolas" w:eastAsia="Times New Roman" w:hAnsi="Consolas" w:cs="Times New Roman"/>
-          <w:color w:val="CCCCCC"/>
-          <w:sz w:val="21"/>
-          <w:szCs w:val="21"/>
-        </w:rPr>
-        <w:t>&lt;</w:t>
-      </w:r>
-      <w:r>
-        <w:rPr>
-          <w:rFonts w:ascii="Consolas" w:eastAsia="Times New Roman" w:hAnsi="Consolas" w:cs="Times New Roman"/>
-          <w:color w:val="4EC9B0"/>
-          <w:sz w:val="21"/>
-          <w:szCs w:val="21"/>
-        </w:rPr>
-        <w:t>string</w:t>
-      </w:r>
-      <w:r>
-        <w:rPr>
-          <w:rFonts w:ascii="Consolas" w:eastAsia="Times New Roman" w:hAnsi="Consolas" w:cs="Times New Roman"/>
-          <w:color w:val="CCCCCC"/>
-          <w:sz w:val="21"/>
-          <w:szCs w:val="21"/>
-        </w:rPr>
-        <w:t>&gt;(</w:t>
-      </w:r>
-      <w:r>
-        <w:rPr>
-          <w:rFonts w:ascii="Consolas" w:eastAsia="Times New Roman" w:hAnsi="Consolas" w:cs="Times New Roman"/>
-          <w:color w:val="CE9178"/>
-          <w:sz w:val="21"/>
-          <w:szCs w:val="21"/>
-        </w:rPr>
-        <w:t>'JWT_SECRET_KEY'</w:t>
-      </w:r>
-      <w:r>
-        <w:rPr>
-          <w:rFonts w:ascii="Consolas" w:eastAsia="Times New Roman" w:hAnsi="Consolas" w:cs="Times New Roman"/>
-          <w:color w:val="CCCCCC"/>
-          <w:sz w:val="21"/>
-          <w:szCs w:val="21"/>
-        </w:rPr>
-        <w:t xml:space="preserve">) </w:t>
-      </w:r>
-      <w:r>
-        <w:rPr>
-          <w:rFonts w:ascii="Consolas" w:eastAsia="Times New Roman" w:hAnsi="Consolas" w:cs="Times New Roman"/>
-          <w:color w:val="D4D4D4"/>
-          <w:sz w:val="21"/>
-          <w:szCs w:val="21"/>
-        </w:rPr>
-        <w:t>||</w:t>
-      </w:r>
-      <w:r>
-        <w:rPr>
-          <w:rFonts w:ascii="Consolas" w:eastAsia="Times New Roman" w:hAnsi="Consolas" w:cs="Times New Roman"/>
-          <w:color w:val="CCCCCC"/>
-          <w:sz w:val="21"/>
-          <w:szCs w:val="21"/>
-        </w:rPr>
-        <w:t xml:space="preserve"> </w:t>
-      </w:r>
-      <w:r>
-        <w:rPr>
-          <w:rFonts w:ascii="Consolas" w:eastAsia="Times New Roman" w:hAnsi="Consolas" w:cs="Times New Roman"/>
-          <w:color w:val="CE9178"/>
-          <w:sz w:val="21"/>
-          <w:szCs w:val="21"/>
-        </w:rPr>
-        <w:t>''</w:t>
-      </w:r>
-    </w:p>
-    <w:p>
-      <w:pPr>
-        <w:shd w:val="clear" w:color="auto" w:fill="1F1F1F"/>
-        <w:spacing w:after="0" w:line="285" w:lineRule="atLeast"/>
-        <w:rPr>
-          <w:rFonts w:ascii="Consolas" w:eastAsia="Times New Roman" w:hAnsi="Consolas" w:cs="Times New Roman"/>
-          <w:color w:val="CCCCCC"/>
-          <w:sz w:val="21"/>
-          <w:szCs w:val="21"/>
-        </w:rPr>
-      </w:pPr>
-      <w:r>
-        <w:rPr>
-          <w:rFonts w:ascii="Consolas" w:eastAsia="Times New Roman" w:hAnsi="Consolas" w:cs="Times New Roman"/>
-          <w:color w:val="CCCCCC"/>
-          <w:sz w:val="21"/>
-          <w:szCs w:val="21"/>
-        </w:rPr>
-        <w:t>        })</w:t>
-      </w:r>
-    </w:p>
-    <w:p>
-      <w:pPr>
-        <w:shd w:val="clear" w:color="auto" w:fill="1F1F1F"/>
-        <w:spacing w:after="0" w:line="285" w:lineRule="atLeast"/>
-        <w:rPr>
-          <w:rFonts w:ascii="Consolas" w:eastAsia="Times New Roman" w:hAnsi="Consolas" w:cs="Times New Roman"/>
-          <w:color w:val="CCCCCC"/>
-          <w:sz w:val="21"/>
-          <w:szCs w:val="21"/>
-        </w:rPr>
-      </w:pPr>
-      <w:r>
-        <w:rPr>
-          <w:rFonts w:ascii="Consolas" w:eastAsia="Times New Roman" w:hAnsi="Consolas" w:cs="Times New Roman"/>
-          <w:color w:val="CCCCCC"/>
-          <w:sz w:val="21"/>
-          <w:szCs w:val="21"/>
-        </w:rPr>
-        <w:t>    }</w:t>
-      </w:r>
-    </w:p>
-    <w:p>
-      <w:pPr>
-        <w:shd w:val="clear" w:color="auto" w:fill="1F1F1F"/>
-        <w:spacing w:after="0" w:line="285" w:lineRule="atLeast"/>
-        <w:rPr>
-          <w:rFonts w:ascii="Consolas" w:eastAsia="Times New Roman" w:hAnsi="Consolas" w:cs="Times New Roman"/>
-          <w:color w:val="CCCCCC"/>
-          <w:sz w:val="21"/>
-          <w:szCs w:val="21"/>
-        </w:rPr>
-      </w:pPr>
-    </w:p>
-    <w:p>
-      <w:pPr>
-        <w:shd w:val="clear" w:color="auto" w:fill="1F1F1F"/>
-        <w:spacing w:after="0" w:line="285" w:lineRule="atLeast"/>
-        <w:rPr>
-          <w:rFonts w:ascii="Consolas" w:eastAsia="Times New Roman" w:hAnsi="Consolas" w:cs="Times New Roman"/>
-          <w:color w:val="CCCCCC"/>
-          <w:sz w:val="21"/>
-          <w:szCs w:val="21"/>
-        </w:rPr>
-      </w:pPr>
-      <w:r>
-        <w:rPr>
-          <w:rFonts w:ascii="Consolas" w:eastAsia="Times New Roman" w:hAnsi="Consolas" w:cs="Times New Roman"/>
-          <w:color w:val="CCCCCC"/>
-          <w:sz w:val="21"/>
-          <w:szCs w:val="21"/>
-        </w:rPr>
-        <w:t xml:space="preserve">    </w:t>
-      </w:r>
-      <w:r>
-        <w:rPr>
-          <w:rFonts w:ascii="Consolas" w:eastAsia="Times New Roman" w:hAnsi="Consolas" w:cs="Times New Roman"/>
-          <w:color w:val="6A9955"/>
-          <w:sz w:val="21"/>
-          <w:szCs w:val="21"/>
-        </w:rPr>
-        <w:t>// Giải mã JWT Token</w:t>
-      </w:r>
-    </w:p>
-    <w:p>
-      <w:pPr>
-        <w:shd w:val="clear" w:color="auto" w:fill="1F1F1F"/>
-        <w:spacing w:after="0" w:line="285" w:lineRule="atLeast"/>
-        <w:rPr>
-          <w:rFonts w:ascii="Consolas" w:eastAsia="Times New Roman" w:hAnsi="Consolas" w:cs="Times New Roman"/>
-          <w:color w:val="CCCCCC"/>
-          <w:sz w:val="21"/>
-          <w:szCs w:val="21"/>
-        </w:rPr>
-      </w:pPr>
-      <w:r>
-        <w:rPr>
-          <w:rFonts w:ascii="Consolas" w:eastAsia="Times New Roman" w:hAnsi="Consolas" w:cs="Times New Roman"/>
-          <w:color w:val="CCCCCC"/>
-          <w:sz w:val="21"/>
-          <w:szCs w:val="21"/>
-        </w:rPr>
-        <w:t xml:space="preserve">    </w:t>
-      </w:r>
-      <w:r>
-        <w:rPr>
-          <w:rFonts w:ascii="Consolas" w:eastAsia="Times New Roman" w:hAnsi="Consolas" w:cs="Times New Roman"/>
-          <w:color w:val="569CD6"/>
-          <w:sz w:val="21"/>
-          <w:szCs w:val="21"/>
-        </w:rPr>
-        <w:t>async</w:t>
-      </w:r>
-      <w:r>
-        <w:rPr>
-          <w:rFonts w:ascii="Consolas" w:eastAsia="Times New Roman" w:hAnsi="Consolas" w:cs="Times New Roman"/>
-          <w:color w:val="CCCCCC"/>
-          <w:sz w:val="21"/>
-          <w:szCs w:val="21"/>
-        </w:rPr>
-        <w:t xml:space="preserve"> </w:t>
-      </w:r>
-      <w:r>
-        <w:rPr>
-          <w:rFonts w:ascii="Consolas" w:eastAsia="Times New Roman" w:hAnsi="Consolas" w:cs="Times New Roman"/>
-          <w:color w:val="DCDCAA"/>
-          <w:sz w:val="21"/>
-          <w:szCs w:val="21"/>
-        </w:rPr>
-        <w:t>validate</w:t>
-      </w:r>
-      <w:r>
-        <w:rPr>
-          <w:rFonts w:ascii="Consolas" w:eastAsia="Times New Roman" w:hAnsi="Consolas" w:cs="Times New Roman"/>
-          <w:color w:val="CCCCCC"/>
-          <w:sz w:val="21"/>
-          <w:szCs w:val="21"/>
-        </w:rPr>
-        <w:t>(</w:t>
-      </w:r>
-      <w:r>
-        <w:rPr>
-          <w:rFonts w:ascii="Consolas" w:eastAsia="Times New Roman" w:hAnsi="Consolas" w:cs="Times New Roman"/>
-          <w:color w:val="9CDCFE"/>
-          <w:sz w:val="21"/>
-          <w:szCs w:val="21"/>
-        </w:rPr>
-        <w:t>payload</w:t>
-      </w:r>
-      <w:r>
-        <w:rPr>
-          <w:rFonts w:ascii="Consolas" w:eastAsia="Times New Roman" w:hAnsi="Consolas" w:cs="Times New Roman"/>
-          <w:color w:val="D4D4D4"/>
-          <w:sz w:val="21"/>
-          <w:szCs w:val="21"/>
-        </w:rPr>
-        <w:t>:</w:t>
-      </w:r>
-      <w:r>
-        <w:rPr>
-          <w:rFonts w:ascii="Consolas" w:eastAsia="Times New Roman" w:hAnsi="Consolas" w:cs="Times New Roman"/>
-          <w:color w:val="CCCCCC"/>
-          <w:sz w:val="21"/>
-          <w:szCs w:val="21"/>
-        </w:rPr>
-        <w:t xml:space="preserve"> </w:t>
-      </w:r>
-      <w:r>
-        <w:rPr>
-          <w:rFonts w:ascii="Consolas" w:eastAsia="Times New Roman" w:hAnsi="Consolas" w:cs="Times New Roman"/>
-          <w:color w:val="4EC9B0"/>
-          <w:sz w:val="21"/>
-          <w:szCs w:val="21"/>
-        </w:rPr>
-        <w:t>any</w:t>
-      </w:r>
-      <w:r>
-        <w:rPr>
-          <w:rFonts w:ascii="Consolas" w:eastAsia="Times New Roman" w:hAnsi="Consolas" w:cs="Times New Roman"/>
-          <w:color w:val="CCCCCC"/>
-          <w:sz w:val="21"/>
-          <w:szCs w:val="21"/>
-        </w:rPr>
-        <w:t xml:space="preserve">) { </w:t>
-      </w:r>
-    </w:p>
-    <w:p>
-      <w:pPr>
-        <w:shd w:val="clear" w:color="auto" w:fill="1F1F1F"/>
-        <w:spacing w:after="0" w:line="285" w:lineRule="atLeast"/>
-        <w:rPr>
-          <w:rFonts w:ascii="Consolas" w:eastAsia="Times New Roman" w:hAnsi="Consolas" w:cs="Times New Roman"/>
-          <w:color w:val="CCCCCC"/>
-          <w:sz w:val="21"/>
-          <w:szCs w:val="21"/>
-        </w:rPr>
-      </w:pPr>
-      <w:r>
-        <w:rPr>
-          <w:rFonts w:ascii="Consolas" w:eastAsia="Times New Roman" w:hAnsi="Consolas" w:cs="Times New Roman"/>
-          <w:color w:val="CCCCCC"/>
-          <w:sz w:val="21"/>
-          <w:szCs w:val="21"/>
-        </w:rPr>
-        <w:t xml:space="preserve">        </w:t>
-      </w:r>
-      <w:r>
-        <w:rPr>
-          <w:rFonts w:ascii="Consolas" w:eastAsia="Times New Roman" w:hAnsi="Consolas" w:cs="Times New Roman"/>
-          <w:color w:val="C586C0"/>
-          <w:sz w:val="21"/>
-          <w:szCs w:val="21"/>
-        </w:rPr>
-        <w:t>return</w:t>
-      </w:r>
-      <w:r>
-        <w:rPr>
-          <w:rFonts w:ascii="Consolas" w:eastAsia="Times New Roman" w:hAnsi="Consolas" w:cs="Times New Roman"/>
-          <w:color w:val="CCCCCC"/>
-          <w:sz w:val="21"/>
-          <w:szCs w:val="21"/>
-        </w:rPr>
-        <w:t xml:space="preserve"> { </w:t>
-      </w:r>
-      <w:r>
-        <w:rPr>
-          <w:rFonts w:ascii="Consolas" w:eastAsia="Times New Roman" w:hAnsi="Consolas" w:cs="Times New Roman"/>
-          <w:color w:val="9CDCFE"/>
-          <w:sz w:val="21"/>
-          <w:szCs w:val="21"/>
-        </w:rPr>
-        <w:t>userId:</w:t>
-      </w:r>
-      <w:r>
-        <w:rPr>
-          <w:rFonts w:ascii="Consolas" w:eastAsia="Times New Roman" w:hAnsi="Consolas" w:cs="Times New Roman"/>
-          <w:color w:val="CCCCCC"/>
-          <w:sz w:val="21"/>
-          <w:szCs w:val="21"/>
-        </w:rPr>
-        <w:t xml:space="preserve"> </w:t>
-      </w:r>
-      <w:r>
-        <w:rPr>
-          <w:rFonts w:ascii="Consolas" w:eastAsia="Times New Roman" w:hAnsi="Consolas" w:cs="Times New Roman"/>
-          <w:color w:val="9CDCFE"/>
-          <w:sz w:val="21"/>
-          <w:szCs w:val="21"/>
-        </w:rPr>
-        <w:t>payload</w:t>
-      </w:r>
-      <w:r>
-        <w:rPr>
-          <w:rFonts w:ascii="Consolas" w:eastAsia="Times New Roman" w:hAnsi="Consolas" w:cs="Times New Roman"/>
-          <w:color w:val="CCCCCC"/>
-          <w:sz w:val="21"/>
-          <w:szCs w:val="21"/>
-        </w:rPr>
-        <w:t>.</w:t>
-      </w:r>
-      <w:r>
-        <w:rPr>
-          <w:rFonts w:ascii="Consolas" w:eastAsia="Times New Roman" w:hAnsi="Consolas" w:cs="Times New Roman"/>
-          <w:color w:val="9CDCFE"/>
-          <w:sz w:val="21"/>
-          <w:szCs w:val="21"/>
-        </w:rPr>
-        <w:t>sub</w:t>
-      </w:r>
-      <w:r>
-        <w:rPr>
-          <w:rFonts w:ascii="Consolas" w:eastAsia="Times New Roman" w:hAnsi="Consolas" w:cs="Times New Roman"/>
-          <w:color w:val="CCCCCC"/>
-          <w:sz w:val="21"/>
-          <w:szCs w:val="21"/>
-        </w:rPr>
-        <w:t xml:space="preserve">, </w:t>
-      </w:r>
-      <w:r>
-        <w:rPr>
-          <w:rFonts w:ascii="Consolas" w:eastAsia="Times New Roman" w:hAnsi="Consolas" w:cs="Times New Roman"/>
-          <w:color w:val="9CDCFE"/>
-          <w:sz w:val="21"/>
-          <w:szCs w:val="21"/>
-        </w:rPr>
-        <w:t>username:</w:t>
-      </w:r>
-      <w:r>
-        <w:rPr>
-          <w:rFonts w:ascii="Consolas" w:eastAsia="Times New Roman" w:hAnsi="Consolas" w:cs="Times New Roman"/>
-          <w:color w:val="CCCCCC"/>
-          <w:sz w:val="21"/>
-          <w:szCs w:val="21"/>
-        </w:rPr>
-        <w:t xml:space="preserve"> </w:t>
-      </w:r>
-      <w:r>
-        <w:rPr>
-          <w:rFonts w:ascii="Consolas" w:eastAsia="Times New Roman" w:hAnsi="Consolas" w:cs="Times New Roman"/>
-          <w:color w:val="9CDCFE"/>
-          <w:sz w:val="21"/>
-          <w:szCs w:val="21"/>
-        </w:rPr>
-        <w:t>payload</w:t>
-      </w:r>
-      <w:r>
-        <w:rPr>
-          <w:rFonts w:ascii="Consolas" w:eastAsia="Times New Roman" w:hAnsi="Consolas" w:cs="Times New Roman"/>
-          <w:color w:val="CCCCCC"/>
-          <w:sz w:val="21"/>
-          <w:szCs w:val="21"/>
-        </w:rPr>
-        <w:t>.</w:t>
-      </w:r>
-      <w:r>
-        <w:rPr>
-          <w:rFonts w:ascii="Consolas" w:eastAsia="Times New Roman" w:hAnsi="Consolas" w:cs="Times New Roman"/>
-          <w:color w:val="9CDCFE"/>
-          <w:sz w:val="21"/>
-          <w:szCs w:val="21"/>
-        </w:rPr>
-        <w:t>username</w:t>
-      </w:r>
-      <w:r>
-        <w:rPr>
-          <w:rFonts w:ascii="Consolas" w:eastAsia="Times New Roman" w:hAnsi="Consolas" w:cs="Times New Roman"/>
-          <w:color w:val="CCCCCC"/>
-          <w:sz w:val="21"/>
-          <w:szCs w:val="21"/>
-        </w:rPr>
-        <w:t xml:space="preserve"> };</w:t>
-      </w:r>
-    </w:p>
-    <w:p>
-      <w:pPr>
-        <w:shd w:val="clear" w:color="auto" w:fill="1F1F1F"/>
-        <w:spacing w:after="0" w:line="285" w:lineRule="atLeast"/>
-        <w:rPr>
-          <w:rFonts w:ascii="Consolas" w:eastAsia="Times New Roman" w:hAnsi="Consolas" w:cs="Times New Roman"/>
-          <w:color w:val="CCCCCC"/>
-          <w:sz w:val="21"/>
-          <w:szCs w:val="21"/>
-        </w:rPr>
-      </w:pPr>
-      <w:r>
-        <w:rPr>
-          <w:rFonts w:ascii="Consolas" w:eastAsia="Times New Roman" w:hAnsi="Consolas" w:cs="Times New Roman"/>
-          <w:color w:val="CCCCCC"/>
-          <w:sz w:val="21"/>
-          <w:szCs w:val="21"/>
-        </w:rPr>
-        <w:t>    }</w:t>
-      </w:r>
-    </w:p>
-    <w:p>
-      <w:pPr>
-        <w:shd w:val="clear" w:color="auto" w:fill="1F1F1F"/>
-        <w:spacing w:after="0" w:line="285" w:lineRule="atLeast"/>
-        <w:rPr>
-          <w:rFonts w:ascii="Consolas" w:eastAsia="Times New Roman" w:hAnsi="Consolas" w:cs="Times New Roman"/>
-          <w:color w:val="CCCCCC"/>
-          <w:sz w:val="21"/>
-          <w:szCs w:val="21"/>
-        </w:rPr>
-      </w:pPr>
-      <w:r>
-        <w:rPr>
-          <w:rFonts w:ascii="Consolas" w:eastAsia="Times New Roman" w:hAnsi="Consolas" w:cs="Times New Roman"/>
-          <w:color w:val="CCCCCC"/>
-          <w:sz w:val="21"/>
-          <w:szCs w:val="21"/>
-        </w:rPr>
-        <w:t>}</w:t>
-      </w:r>
-    </w:p>
-    <w:p/>
-    <w:p/>
-    <w:p>
-      <w:pPr>
-        <w:shd w:val="clear" w:color="auto" w:fill="1F1F1F"/>
-        <w:spacing w:after="0" w:line="285" w:lineRule="atLeast"/>
-        <w:rPr>
-          <w:rFonts w:ascii="Consolas" w:eastAsia="Times New Roman" w:hAnsi="Consolas" w:cs="Times New Roman"/>
-          <w:color w:val="CCCCCC"/>
-          <w:sz w:val="21"/>
-          <w:szCs w:val="21"/>
-        </w:rPr>
-      </w:pPr>
-      <w:r>
-        <w:rPr>
-          <w:rFonts w:ascii="Consolas" w:eastAsia="Times New Roman" w:hAnsi="Consolas" w:cs="Times New Roman"/>
-          <w:color w:val="C586C0"/>
-          <w:sz w:val="21"/>
-          <w:szCs w:val="21"/>
-        </w:rPr>
-        <w:t>import</w:t>
-      </w:r>
-      <w:r>
-        <w:rPr>
-          <w:rFonts w:ascii="Consolas" w:eastAsia="Times New Roman" w:hAnsi="Consolas" w:cs="Times New Roman"/>
-          <w:color w:val="CCCCCC"/>
-          <w:sz w:val="21"/>
-          <w:szCs w:val="21"/>
-        </w:rPr>
-        <w:t xml:space="preserve"> { </w:t>
-      </w:r>
-      <w:r>
-        <w:rPr>
-          <w:rFonts w:ascii="Consolas" w:eastAsia="Times New Roman" w:hAnsi="Consolas" w:cs="Times New Roman"/>
-          <w:color w:val="9CDCFE"/>
-          <w:sz w:val="21"/>
-          <w:szCs w:val="21"/>
-        </w:rPr>
-        <w:t>Injectable</w:t>
-      </w:r>
-      <w:r>
-        <w:rPr>
-          <w:rFonts w:ascii="Consolas" w:eastAsia="Times New Roman" w:hAnsi="Consolas" w:cs="Times New Roman"/>
-          <w:color w:val="CCCCCC"/>
-          <w:sz w:val="21"/>
-          <w:szCs w:val="21"/>
-        </w:rPr>
-        <w:t xml:space="preserve"> } </w:t>
-      </w:r>
-      <w:r>
-        <w:rPr>
-          <w:rFonts w:ascii="Consolas" w:eastAsia="Times New Roman" w:hAnsi="Consolas" w:cs="Times New Roman"/>
-          <w:color w:val="C586C0"/>
-          <w:sz w:val="21"/>
-          <w:szCs w:val="21"/>
-        </w:rPr>
-        <w:t>from</w:t>
-      </w:r>
-      <w:r>
-        <w:rPr>
-          <w:rFonts w:ascii="Consolas" w:eastAsia="Times New Roman" w:hAnsi="Consolas" w:cs="Times New Roman"/>
-          <w:color w:val="CCCCCC"/>
-          <w:sz w:val="21"/>
-          <w:szCs w:val="21"/>
-        </w:rPr>
-        <w:t xml:space="preserve"> </w:t>
-      </w:r>
-      <w:r>
-        <w:rPr>
-          <w:rFonts w:ascii="Consolas" w:eastAsia="Times New Roman" w:hAnsi="Consolas" w:cs="Times New Roman"/>
-          <w:color w:val="CE9178"/>
-          <w:sz w:val="21"/>
-          <w:szCs w:val="21"/>
-        </w:rPr>
-        <w:t>'@nestjs/common'</w:t>
-      </w:r>
-      <w:r>
-        <w:rPr>
-          <w:rFonts w:ascii="Consolas" w:eastAsia="Times New Roman" w:hAnsi="Consolas" w:cs="Times New Roman"/>
-          <w:color w:val="CCCCCC"/>
-          <w:sz w:val="21"/>
-          <w:szCs w:val="21"/>
-        </w:rPr>
-        <w:t>;</w:t>
-      </w:r>
-    </w:p>
-    <w:p>
-      <w:pPr>
-        <w:shd w:val="clear" w:color="auto" w:fill="1F1F1F"/>
-        <w:spacing w:after="0" w:line="285" w:lineRule="atLeast"/>
-        <w:rPr>
-          <w:rFonts w:ascii="Consolas" w:eastAsia="Times New Roman" w:hAnsi="Consolas" w:cs="Times New Roman"/>
-          <w:color w:val="CCCCCC"/>
-          <w:sz w:val="21"/>
-          <w:szCs w:val="21"/>
-        </w:rPr>
-      </w:pPr>
-      <w:r>
-        <w:rPr>
-          <w:rFonts w:ascii="Consolas" w:eastAsia="Times New Roman" w:hAnsi="Consolas" w:cs="Times New Roman"/>
-          <w:color w:val="C586C0"/>
-          <w:sz w:val="21"/>
-          <w:szCs w:val="21"/>
-        </w:rPr>
-        <w:t>import</w:t>
-      </w:r>
-      <w:r>
-        <w:rPr>
-          <w:rFonts w:ascii="Consolas" w:eastAsia="Times New Roman" w:hAnsi="Consolas" w:cs="Times New Roman"/>
-          <w:color w:val="CCCCCC"/>
-          <w:sz w:val="21"/>
-          <w:szCs w:val="21"/>
-        </w:rPr>
-        <w:t xml:space="preserve"> { </w:t>
-      </w:r>
-      <w:r>
-        <w:rPr>
-          <w:rFonts w:ascii="Consolas" w:eastAsia="Times New Roman" w:hAnsi="Consolas" w:cs="Times New Roman"/>
-          <w:color w:val="9CDCFE"/>
-          <w:sz w:val="21"/>
-          <w:szCs w:val="21"/>
-        </w:rPr>
-        <w:t>AuthGuard</w:t>
-      </w:r>
-      <w:r>
-        <w:rPr>
-          <w:rFonts w:ascii="Consolas" w:eastAsia="Times New Roman" w:hAnsi="Consolas" w:cs="Times New Roman"/>
-          <w:color w:val="CCCCCC"/>
-          <w:sz w:val="21"/>
-          <w:szCs w:val="21"/>
-        </w:rPr>
-        <w:t xml:space="preserve"> } </w:t>
-      </w:r>
-      <w:r>
-        <w:rPr>
-          <w:rFonts w:ascii="Consolas" w:eastAsia="Times New Roman" w:hAnsi="Consolas" w:cs="Times New Roman"/>
-          <w:color w:val="C586C0"/>
-          <w:sz w:val="21"/>
-          <w:szCs w:val="21"/>
-        </w:rPr>
-        <w:t>from</w:t>
-      </w:r>
-      <w:r>
-        <w:rPr>
-          <w:rFonts w:ascii="Consolas" w:eastAsia="Times New Roman" w:hAnsi="Consolas" w:cs="Times New Roman"/>
-          <w:color w:val="CCCCCC"/>
-          <w:sz w:val="21"/>
-          <w:szCs w:val="21"/>
-        </w:rPr>
-        <w:t xml:space="preserve"> </w:t>
-      </w:r>
-      <w:r>
-        <w:rPr>
-          <w:rFonts w:ascii="Consolas" w:eastAsia="Times New Roman" w:hAnsi="Consolas" w:cs="Times New Roman"/>
-          <w:color w:val="CE9178"/>
-          <w:sz w:val="21"/>
-          <w:szCs w:val="21"/>
-        </w:rPr>
-        <w:t>'@nestjs/passport'</w:t>
-      </w:r>
-      <w:r>
-        <w:rPr>
-          <w:rFonts w:ascii="Consolas" w:eastAsia="Times New Roman" w:hAnsi="Consolas" w:cs="Times New Roman"/>
-          <w:color w:val="CCCCCC"/>
-          <w:sz w:val="21"/>
-          <w:szCs w:val="21"/>
-        </w:rPr>
-        <w:t>;</w:t>
-      </w:r>
-    </w:p>
-    <w:p>
-      <w:pPr>
-        <w:shd w:val="clear" w:color="auto" w:fill="1F1F1F"/>
-        <w:spacing w:after="0" w:line="285" w:lineRule="atLeast"/>
-        <w:rPr>
-          <w:rFonts w:ascii="Consolas" w:eastAsia="Times New Roman" w:hAnsi="Consolas" w:cs="Times New Roman"/>
-          <w:color w:val="CCCCCC"/>
-          <w:sz w:val="21"/>
-          <w:szCs w:val="21"/>
-        </w:rPr>
-      </w:pPr>
-    </w:p>
-    <w:p>
-      <w:pPr>
-        <w:shd w:val="clear" w:color="auto" w:fill="1F1F1F"/>
-        <w:spacing w:after="0" w:line="285" w:lineRule="atLeast"/>
-        <w:rPr>
-          <w:rFonts w:ascii="Consolas" w:eastAsia="Times New Roman" w:hAnsi="Consolas" w:cs="Times New Roman"/>
-          <w:color w:val="CCCCCC"/>
-          <w:sz w:val="21"/>
-          <w:szCs w:val="21"/>
-        </w:rPr>
-      </w:pPr>
-      <w:r>
-        <w:rPr>
-          <w:rFonts w:ascii="Consolas" w:eastAsia="Times New Roman" w:hAnsi="Consolas" w:cs="Times New Roman"/>
-          <w:color w:val="CCCCCC"/>
-          <w:sz w:val="21"/>
-          <w:szCs w:val="21"/>
-        </w:rPr>
-        <w:t>@</w:t>
-      </w:r>
-      <w:r>
-        <w:rPr>
-          <w:rFonts w:ascii="Consolas" w:eastAsia="Times New Roman" w:hAnsi="Consolas" w:cs="Times New Roman"/>
-          <w:color w:val="DCDCAA"/>
-          <w:sz w:val="21"/>
-          <w:szCs w:val="21"/>
-        </w:rPr>
-        <w:t>Injectable</w:t>
-      </w:r>
-      <w:r>
-        <w:rPr>
-          <w:rFonts w:ascii="Consolas" w:eastAsia="Times New Roman" w:hAnsi="Consolas" w:cs="Times New Roman"/>
-          <w:color w:val="CCCCCC"/>
-          <w:sz w:val="21"/>
-          <w:szCs w:val="21"/>
-        </w:rPr>
-        <w:t>()</w:t>
-      </w:r>
-    </w:p>
-    <w:p>
-      <w:pPr>
-        <w:shd w:val="clear" w:color="auto" w:fill="1F1F1F"/>
-        <w:spacing w:after="0" w:line="285" w:lineRule="atLeast"/>
-        <w:rPr>
-          <w:rFonts w:ascii="Consolas" w:eastAsia="Times New Roman" w:hAnsi="Consolas" w:cs="Times New Roman"/>
-          <w:color w:val="CCCCCC"/>
-          <w:sz w:val="21"/>
-          <w:szCs w:val="21"/>
-        </w:rPr>
-      </w:pPr>
-      <w:r>
-        <w:rPr>
-          <w:rFonts w:ascii="Consolas" w:eastAsia="Times New Roman" w:hAnsi="Consolas" w:cs="Times New Roman"/>
-          <w:color w:val="C586C0"/>
-          <w:sz w:val="21"/>
-          <w:szCs w:val="21"/>
-        </w:rPr>
-        <w:t>export</w:t>
-      </w:r>
-      <w:r>
-        <w:rPr>
-          <w:rFonts w:ascii="Consolas" w:eastAsia="Times New Roman" w:hAnsi="Consolas" w:cs="Times New Roman"/>
-          <w:color w:val="CCCCCC"/>
-          <w:sz w:val="21"/>
-          <w:szCs w:val="21"/>
-        </w:rPr>
-        <w:t xml:space="preserve"> </w:t>
-      </w:r>
-      <w:r>
-        <w:rPr>
-          <w:rFonts w:ascii="Consolas" w:eastAsia="Times New Roman" w:hAnsi="Consolas" w:cs="Times New Roman"/>
-          <w:color w:val="569CD6"/>
-          <w:sz w:val="21"/>
-          <w:szCs w:val="21"/>
-        </w:rPr>
-        <w:t>class</w:t>
-      </w:r>
-      <w:r>
-        <w:rPr>
-          <w:rFonts w:ascii="Consolas" w:eastAsia="Times New Roman" w:hAnsi="Consolas" w:cs="Times New Roman"/>
-          <w:color w:val="CCCCCC"/>
-          <w:sz w:val="21"/>
-          <w:szCs w:val="21"/>
-        </w:rPr>
-        <w:t xml:space="preserve"> </w:t>
-      </w:r>
-      <w:r>
-        <w:rPr>
-          <w:rFonts w:ascii="Consolas" w:eastAsia="Times New Roman" w:hAnsi="Consolas" w:cs="Times New Roman"/>
-          <w:color w:val="4EC9B0"/>
-          <w:sz w:val="21"/>
-          <w:szCs w:val="21"/>
-        </w:rPr>
         <w:t>JwtAuthGuard</w:t>
       </w:r>
       <w:r>
@@ -15458,119 +16039,6 @@
           <w:sz w:val="21"/>
           <w:szCs w:val="21"/>
         </w:rPr>
-        <w:t xml:space="preserve"> </w:t>
-      </w:r>
-      <w:r>
-        <w:rPr>
-          <w:rFonts w:ascii="Consolas" w:eastAsia="Times New Roman" w:hAnsi="Consolas" w:cs="Times New Roman"/>
-          <w:color w:val="569CD6"/>
-          <w:sz w:val="21"/>
-          <w:szCs w:val="21"/>
-        </w:rPr>
-        <w:t>extends</w:t>
-      </w:r>
-      <w:r>
-        <w:rPr>
-          <w:rFonts w:ascii="Consolas" w:eastAsia="Times New Roman" w:hAnsi="Consolas" w:cs="Times New Roman"/>
-          <w:color w:val="CCCCCC"/>
-          <w:sz w:val="21"/>
-          <w:szCs w:val="21"/>
-        </w:rPr>
-        <w:t xml:space="preserve"> </w:t>
-      </w:r>
-      <w:r>
-        <w:rPr>
-          <w:rFonts w:ascii="Consolas" w:eastAsia="Times New Roman" w:hAnsi="Consolas" w:cs="Times New Roman"/>
-          <w:color w:val="DCDCAA"/>
-          <w:sz w:val="21"/>
-          <w:szCs w:val="21"/>
-        </w:rPr>
-        <w:t>AuthGuard</w:t>
-      </w:r>
-      <w:r>
-        <w:rPr>
-          <w:rFonts w:ascii="Consolas" w:eastAsia="Times New Roman" w:hAnsi="Consolas" w:cs="Times New Roman"/>
-          <w:color w:val="CCCCCC"/>
-          <w:sz w:val="21"/>
-          <w:szCs w:val="21"/>
-        </w:rPr>
-        <w:t>(</w:t>
-      </w:r>
-      <w:r>
-        <w:rPr>
-          <w:rFonts w:ascii="Consolas" w:eastAsia="Times New Roman" w:hAnsi="Consolas" w:cs="Times New Roman"/>
-          <w:color w:val="CE9178"/>
-          <w:sz w:val="21"/>
-          <w:szCs w:val="21"/>
-        </w:rPr>
-        <w:t>'jwt'</w:t>
-      </w:r>
-      <w:r>
-        <w:rPr>
-          <w:rFonts w:ascii="Consolas" w:eastAsia="Times New Roman" w:hAnsi="Consolas" w:cs="Times New Roman"/>
-          <w:color w:val="CCCCCC"/>
-          <w:sz w:val="21"/>
-          <w:szCs w:val="21"/>
-        </w:rPr>
-        <w:t>) {}</w:t>
-      </w:r>
-    </w:p>
-    <w:p/>
-    <w:p/>
-    <w:p>
-      <w:pPr>
-        <w:shd w:val="clear" w:color="auto" w:fill="1F1F1F"/>
-        <w:spacing w:after="0" w:line="285" w:lineRule="atLeast"/>
-        <w:rPr>
-          <w:rFonts w:ascii="Consolas" w:eastAsia="Times New Roman" w:hAnsi="Consolas" w:cs="Times New Roman"/>
-          <w:color w:val="CCCCCC"/>
-          <w:sz w:val="21"/>
-          <w:szCs w:val="21"/>
-        </w:rPr>
-      </w:pPr>
-      <w:r>
-        <w:rPr>
-          <w:rFonts w:ascii="Consolas" w:eastAsia="Times New Roman" w:hAnsi="Consolas" w:cs="Times New Roman"/>
-          <w:color w:val="CCCCCC"/>
-          <w:sz w:val="21"/>
-          <w:szCs w:val="21"/>
-        </w:rPr>
-        <w:t>  @</w:t>
-      </w:r>
-      <w:r>
-        <w:rPr>
-          <w:rFonts w:ascii="Consolas" w:eastAsia="Times New Roman" w:hAnsi="Consolas" w:cs="Times New Roman"/>
-          <w:color w:val="DCDCAA"/>
-          <w:sz w:val="21"/>
-          <w:szCs w:val="21"/>
-        </w:rPr>
-        <w:t>UseGuards</w:t>
-      </w:r>
-      <w:r>
-        <w:rPr>
-          <w:rFonts w:ascii="Consolas" w:eastAsia="Times New Roman" w:hAnsi="Consolas" w:cs="Times New Roman"/>
-          <w:color w:val="CCCCCC"/>
-          <w:sz w:val="21"/>
-          <w:szCs w:val="21"/>
-        </w:rPr>
-        <w:t>(</w:t>
-      </w:r>
-      <w:r>
-        <w:rPr>
-          <w:rFonts w:ascii="Consolas" w:eastAsia="Times New Roman" w:hAnsi="Consolas" w:cs="Times New Roman"/>
-          <w:color w:val="4EC9B0"/>
-          <w:sz w:val="21"/>
-          <w:szCs w:val="21"/>
-        </w:rPr>
-        <w:t>JwtAuthGuard</w:t>
-      </w:r>
-      <w:r>
-        <w:rPr>
-          <w:rFonts w:ascii="Consolas" w:eastAsia="Times New Roman" w:hAnsi="Consolas" w:cs="Times New Roman"/>
-          <w:color w:val="CCCCCC"/>
-          <w:sz w:val="21"/>
-          <w:szCs w:val="21"/>
-        </w:rPr>
         <w:t>)</w:t>
       </w:r>
     </w:p>
@@ -15592,7 +16060,6 @@
           <w:sz w:val="21"/>
           <w:szCs w:val="21"/>
         </w:rPr>
-        <w:lastRenderedPageBreak/>
         <w:t>  @</w:t>
       </w:r>
       <w:r>
@@ -16802,7 +17269,7 @@
   <w:style w:type="paragraph" w:default="1" w:styleId="Normal">
     <w:name w:val="Normal"/>
     <w:qFormat/>
-    <w:rsid w:val="00015011"/>
+    <w:rsid w:val="00BA3DB9"/>
   </w:style>
   <w:style w:type="paragraph" w:styleId="Heading1">
     <w:name w:val="heading 1"/>

</xml_diff>